<commit_message>
template dei documenti riguardanti il testing
</commit_message>
<xml_diff>
--- a/Internal work product/TestCaseSpecification.docx
+++ b/Internal work product/TestCaseSpecification.docx
@@ -3,19 +3,1635 @@
 <w:document xmlns:wpc="http://schemas.microsoft.com/office/word/2010/wordprocessingCanvas" xmlns:cx="http://schemas.microsoft.com/office/drawing/2014/chartex" xmlns:cx1="http://schemas.microsoft.com/office/drawing/2015/9/8/chartex" xmlns:cx2="http://schemas.microsoft.com/office/drawing/2015/10/21/chartex" xmlns:cx3="http://schemas.microsoft.com/office/drawing/2016/5/9/chartex" xmlns:cx4="http://schemas.microsoft.com/office/drawing/2016/5/10/chartex" xmlns:cx5="http://schemas.microsoft.com/office/drawing/2016/5/11/chartex" xmlns:cx6="http://schemas.microsoft.com/office/drawing/2016/5/12/chartex" xmlns:cx7="http://schemas.microsoft.com/office/drawing/2016/5/13/chartex" xmlns:cx8="http://schemas.microsoft.com/office/drawing/2016/5/14/chartex" xmlns:mc="http://schemas.openxmlformats.org/markup-compatibility/2006" xmlns:aink="http://schemas.microsoft.com/office/drawing/2016/ink" xmlns:am3d="http://schemas.microsoft.com/office/drawing/2017/model3d" xmlns:o="urn:schemas-microsoft-com:office:office" xmlns:r="http://schemas.openxmlformats.org/officeDocument/2006/relationships" xmlns:m="http://schemas.openxmlformats.org/officeDocument/2006/math" xmlns:v="urn:schemas-microsoft-com:vml" xmlns:wp14="http://schemas.microsoft.com/office/word/2010/wordprocessingDrawing" xmlns:wp="http://schemas.openxmlformats.org/drawingml/2006/wordprocessingDrawing" xmlns:w10="urn:schemas-microsoft-com:office:word" xmlns:w="http://schemas.openxmlformats.org/wordprocessingml/2006/main" xmlns:w14="http://schemas.microsoft.com/office/word/2010/wordml" xmlns:w15="http://schemas.microsoft.com/office/word/2012/wordml" xmlns:w16cid="http://schemas.microsoft.com/office/word/2016/wordml/cid" xmlns:w16se="http://schemas.microsoft.com/office/word/2015/wordml/symex" xmlns:wpg="http://schemas.microsoft.com/office/word/2010/wordprocessingGroup" xmlns:wpi="http://schemas.microsoft.com/office/word/2010/wordprocessingInk" xmlns:wne="http://schemas.microsoft.com/office/word/2006/wordml" xmlns:wps="http://schemas.microsoft.com/office/word/2010/wordprocessingShape" mc:Ignorable="w14 w15 w16se w16cid wp14">
   <w:body>
     <w:p>
+      <w:pPr>
+        <w:rPr>
+          <w:rFonts w:ascii="Arial" w:hAnsi="Arial"/>
+          <w:b/>
+          <w:sz w:val="40"/>
+        </w:rPr>
+      </w:pPr>
+    </w:p>
+    <w:p/>
+    <w:tbl>
+      <w:tblPr>
+        <w:tblW w:w="0" w:type="auto"/>
+        <w:tblInd w:w="55" w:type="dxa"/>
+        <w:tblLayout w:type="fixed"/>
+        <w:tblCellMar>
+          <w:top w:w="55" w:type="dxa"/>
+          <w:left w:w="55" w:type="dxa"/>
+          <w:bottom w:w="55" w:type="dxa"/>
+          <w:right w:w="55" w:type="dxa"/>
+        </w:tblCellMar>
+        <w:tblLook w:val="04A0" w:firstRow="1" w:lastRow="0" w:firstColumn="1" w:lastColumn="0" w:noHBand="0" w:noVBand="1"/>
+      </w:tblPr>
+      <w:tblGrid>
+        <w:gridCol w:w="9637"/>
+      </w:tblGrid>
+      <w:tr>
+        <w:trPr>
+          <w:trHeight w:val="480"/>
+        </w:trPr>
+        <w:tc>
+          <w:tcPr>
+            <w:tcW w:w="9637" w:type="dxa"/>
+            <w:tcBorders>
+              <w:top w:val="single" w:sz="2" w:space="0" w:color="000000"/>
+              <w:left w:val="single" w:sz="2" w:space="0" w:color="000000"/>
+              <w:bottom w:val="single" w:sz="2" w:space="0" w:color="000000"/>
+              <w:right w:val="single" w:sz="2" w:space="0" w:color="000000"/>
+            </w:tcBorders>
+          </w:tcPr>
+          <w:p>
+            <w:pPr>
+              <w:rPr>
+                <w:rFonts w:ascii="Arial" w:hAnsi="Arial"/>
+                <w:b/>
+                <w:sz w:val="40"/>
+              </w:rPr>
+            </w:pPr>
+          </w:p>
+          <w:p>
+            <w:pPr>
+              <w:jc w:val="right"/>
+              <w:rPr>
+                <w:rFonts w:ascii="Arial" w:hAnsi="Arial"/>
+                <w:b/>
+              </w:rPr>
+            </w:pPr>
+            <w:r>
+              <w:rPr>
+                <w:rFonts w:ascii="Arial" w:hAnsi="Arial"/>
+                <w:b/>
+                <w:sz w:val="40"/>
+              </w:rPr>
+              <w:t>Università degli Studi di Salerno</w:t>
+            </w:r>
+            <w:r>
+              <w:rPr>
+                <w:rFonts w:ascii="Arial" w:hAnsi="Arial"/>
+                <w:b/>
+                <w:sz w:val="40"/>
+              </w:rPr>
+              <w:br/>
+            </w:r>
+            <w:r>
+              <w:rPr>
+                <w:rFonts w:ascii="Arial" w:hAnsi="Arial"/>
+                <w:b/>
+              </w:rPr>
+              <w:t>Corso di Ingegneria del Software</w:t>
+            </w:r>
+          </w:p>
+          <w:p>
+            <w:pPr>
+              <w:jc w:val="right"/>
+              <w:rPr>
+                <w:rFonts w:ascii="Arial" w:hAnsi="Arial"/>
+                <w:b/>
+                <w:sz w:val="40"/>
+              </w:rPr>
+            </w:pPr>
+          </w:p>
+        </w:tc>
+      </w:tr>
+    </w:tbl>
+    <w:p/>
+    <w:p/>
+    <w:p/>
+    <w:p/>
+    <w:p>
+      <w:pPr>
+        <w:tabs>
+          <w:tab w:val="left" w:pos="3015"/>
+          <w:tab w:val="left" w:pos="3195"/>
+          <w:tab w:val="center" w:pos="4998"/>
+          <w:tab w:val="center" w:pos="5359"/>
+        </w:tabs>
+        <w:jc w:val="right"/>
+        <w:rPr>
+          <w:rFonts w:ascii="Arial" w:hAnsi="Arial"/>
+          <w:b/>
+          <w:sz w:val="36"/>
+          <w:lang w:val="en-US"/>
+        </w:rPr>
+      </w:pPr>
       <w:proofErr w:type="spellStart"/>
       <w:r>
-        <w:t>TestCase</w:t>
+        <w:rPr>
+          <w:rFonts w:ascii="Arial" w:hAnsi="Arial"/>
+          <w:b/>
+          <w:sz w:val="36"/>
+          <w:lang w:val="en-US"/>
+        </w:rPr>
+        <w:t>LetsMeet</w:t>
       </w:r>
       <w:proofErr w:type="spellEnd"/>
       <w:r>
-        <w:t xml:space="preserve"> </w:t>
+        <w:rPr>
+          <w:rFonts w:ascii="Arial" w:hAnsi="Arial"/>
+          <w:b/>
+          <w:sz w:val="36"/>
+          <w:lang w:val="en-US"/>
+        </w:rPr>
+        <w:br/>
+        <w:t>Test Case Spe</w:t>
+      </w:r>
+      <w:r>
+        <w:rPr>
+          <w:rFonts w:ascii="Arial" w:hAnsi="Arial"/>
+          <w:b/>
+          <w:sz w:val="36"/>
+          <w:lang w:val="en-US"/>
+        </w:rPr>
+        <w:t>cification</w:t>
+      </w:r>
+      <w:r>
+        <w:rPr>
+          <w:rFonts w:ascii="Arial" w:hAnsi="Arial"/>
+          <w:b/>
+          <w:sz w:val="36"/>
+          <w:lang w:val="en-US"/>
+        </w:rPr>
+        <w:br/>
       </w:r>
       <w:proofErr w:type="spellStart"/>
       <w:r>
-        <w:t>Sepcification</w:t>
+        <w:rPr>
+          <w:rFonts w:ascii="Arial" w:hAnsi="Arial"/>
+          <w:b/>
+          <w:sz w:val="36"/>
+          <w:lang w:val="en-US"/>
+        </w:rPr>
+        <w:t>Versione</w:t>
       </w:r>
       <w:proofErr w:type="spellEnd"/>
+      <w:r>
+        <w:rPr>
+          <w:rFonts w:ascii="Arial" w:hAnsi="Arial"/>
+          <w:b/>
+          <w:sz w:val="36"/>
+          <w:lang w:val="en-US"/>
+        </w:rPr>
+        <w:t xml:space="preserve"> 1.1</w:t>
+      </w:r>
+    </w:p>
+    <w:p>
+      <w:pPr>
+        <w:tabs>
+          <w:tab w:val="left" w:pos="3015"/>
+          <w:tab w:val="left" w:pos="3195"/>
+          <w:tab w:val="center" w:pos="4998"/>
+          <w:tab w:val="center" w:pos="5359"/>
+        </w:tabs>
+        <w:jc w:val="center"/>
+        <w:rPr>
+          <w:rFonts w:ascii="Arial" w:hAnsi="Arial"/>
+          <w:b/>
+          <w:sz w:val="36"/>
+          <w:lang w:val="en-US"/>
+        </w:rPr>
+      </w:pPr>
+      <w:r>
+        <w:rPr>
+          <w:rFonts w:ascii="Arial" w:hAnsi="Arial"/>
+          <w:b/>
+          <w:noProof/>
+          <w:sz w:val="36"/>
+          <w:lang w:val="en-US"/>
+        </w:rPr>
+        <w:drawing>
+          <wp:inline distT="0" distB="0" distL="0" distR="0" wp14:anchorId="23B6EC67" wp14:editId="2EF1A6F4">
+            <wp:extent cx="2562225" cy="1986608"/>
+            <wp:effectExtent l="0" t="0" r="0" b="0"/>
+            <wp:docPr id="1" name="Immagine 1"/>
+            <wp:cNvGraphicFramePr>
+              <a:graphicFrameLocks xmlns:a="http://schemas.openxmlformats.org/drawingml/2006/main" noChangeAspect="1"/>
+            </wp:cNvGraphicFramePr>
+            <a:graphic xmlns:a="http://schemas.openxmlformats.org/drawingml/2006/main">
+              <a:graphicData uri="http://schemas.openxmlformats.org/drawingml/2006/picture">
+                <pic:pic xmlns:pic="http://schemas.openxmlformats.org/drawingml/2006/picture">
+                  <pic:nvPicPr>
+                    <pic:cNvPr id="1" name="logo-LetsMeet.png"/>
+                    <pic:cNvPicPr/>
+                  </pic:nvPicPr>
+                  <pic:blipFill>
+                    <a:blip r:embed="rId5" cstate="print">
+                      <a:extLst>
+                        <a:ext uri="{28A0092B-C50C-407E-A947-70E740481C1C}">
+                          <a14:useLocalDpi xmlns:a14="http://schemas.microsoft.com/office/drawing/2010/main" val="0"/>
+                        </a:ext>
+                      </a:extLst>
+                    </a:blip>
+                    <a:stretch>
+                      <a:fillRect/>
+                    </a:stretch>
+                  </pic:blipFill>
+                  <pic:spPr>
+                    <a:xfrm>
+                      <a:off x="0" y="0"/>
+                      <a:ext cx="2578546" cy="1999262"/>
+                    </a:xfrm>
+                    <a:prstGeom prst="rect">
+                      <a:avLst/>
+                    </a:prstGeom>
+                  </pic:spPr>
+                </pic:pic>
+              </a:graphicData>
+            </a:graphic>
+          </wp:inline>
+        </w:drawing>
+      </w:r>
+    </w:p>
+    <w:p>
+      <w:pPr>
+        <w:tabs>
+          <w:tab w:val="left" w:pos="3015"/>
+          <w:tab w:val="left" w:pos="3195"/>
+          <w:tab w:val="center" w:pos="4998"/>
+          <w:tab w:val="center" w:pos="5359"/>
+        </w:tabs>
+        <w:jc w:val="right"/>
+        <w:rPr>
+          <w:rFonts w:ascii="Arial" w:hAnsi="Arial"/>
+          <w:b/>
+          <w:sz w:val="36"/>
+          <w:lang w:val="en-US"/>
+        </w:rPr>
+      </w:pPr>
+    </w:p>
+    <w:p>
+      <w:pPr>
+        <w:tabs>
+          <w:tab w:val="left" w:pos="3015"/>
+          <w:tab w:val="left" w:pos="3195"/>
+          <w:tab w:val="center" w:pos="4998"/>
+          <w:tab w:val="center" w:pos="5359"/>
+        </w:tabs>
+        <w:rPr>
+          <w:rFonts w:ascii="Arial" w:hAnsi="Arial"/>
+          <w:b/>
+          <w:sz w:val="36"/>
+        </w:rPr>
+      </w:pPr>
+      <w:r>
+        <w:rPr>
+          <w:rFonts w:ascii="Arial" w:hAnsi="Arial"/>
+          <w:b/>
+          <w:sz w:val="36"/>
+        </w:rPr>
+        <w:t>Docente:</w:t>
+      </w:r>
+    </w:p>
+    <w:p>
+      <w:pPr>
+        <w:tabs>
+          <w:tab w:val="left" w:pos="3015"/>
+          <w:tab w:val="left" w:pos="3195"/>
+          <w:tab w:val="center" w:pos="4998"/>
+          <w:tab w:val="center" w:pos="5359"/>
+        </w:tabs>
+        <w:rPr>
+          <w:rFonts w:ascii="Arial" w:hAnsi="Arial"/>
+          <w:sz w:val="36"/>
+        </w:rPr>
+      </w:pPr>
+      <w:r>
+        <w:rPr>
+          <w:rFonts w:ascii="Arial" w:hAnsi="Arial"/>
+          <w:sz w:val="36"/>
+        </w:rPr>
+        <w:t>Andrea De Lucia</w:t>
+      </w:r>
+    </w:p>
+    <w:p>
+      <w:pPr>
+        <w:tabs>
+          <w:tab w:val="left" w:pos="3015"/>
+          <w:tab w:val="left" w:pos="3195"/>
+          <w:tab w:val="center" w:pos="4998"/>
+          <w:tab w:val="center" w:pos="5359"/>
+        </w:tabs>
+        <w:rPr>
+          <w:rFonts w:ascii="Arial" w:hAnsi="Arial"/>
+          <w:sz w:val="36"/>
+        </w:rPr>
+      </w:pPr>
+    </w:p>
+    <w:p>
+      <w:pPr>
+        <w:tabs>
+          <w:tab w:val="left" w:pos="3015"/>
+          <w:tab w:val="left" w:pos="3195"/>
+          <w:tab w:val="center" w:pos="4998"/>
+          <w:tab w:val="center" w:pos="5359"/>
+        </w:tabs>
+        <w:rPr>
+          <w:rFonts w:ascii="Arial" w:hAnsi="Arial"/>
+          <w:b/>
+          <w:sz w:val="36"/>
+        </w:rPr>
+      </w:pPr>
+      <w:r>
+        <w:rPr>
+          <w:rFonts w:ascii="Arial" w:hAnsi="Arial"/>
+          <w:b/>
+          <w:sz w:val="36"/>
+        </w:rPr>
+        <w:t>Studenti:</w:t>
+      </w:r>
+    </w:p>
+    <w:p>
+      <w:pPr>
+        <w:tabs>
+          <w:tab w:val="left" w:pos="3015"/>
+          <w:tab w:val="left" w:pos="3195"/>
+          <w:tab w:val="center" w:pos="4998"/>
+          <w:tab w:val="center" w:pos="5359"/>
+        </w:tabs>
+        <w:rPr>
+          <w:rFonts w:ascii="Arial" w:hAnsi="Arial"/>
+          <w:sz w:val="36"/>
+        </w:rPr>
+      </w:pPr>
+      <w:r>
+        <w:rPr>
+          <w:rFonts w:ascii="Arial" w:hAnsi="Arial"/>
+          <w:sz w:val="36"/>
+        </w:rPr>
+        <w:t>Vittorio Aiello</w:t>
+      </w:r>
+    </w:p>
+    <w:p>
+      <w:pPr>
+        <w:tabs>
+          <w:tab w:val="left" w:pos="3015"/>
+          <w:tab w:val="left" w:pos="3195"/>
+          <w:tab w:val="center" w:pos="4998"/>
+          <w:tab w:val="center" w:pos="5359"/>
+        </w:tabs>
+        <w:rPr>
+          <w:rFonts w:ascii="Arial" w:hAnsi="Arial"/>
+          <w:sz w:val="36"/>
+        </w:rPr>
+      </w:pPr>
+      <w:r>
+        <w:rPr>
+          <w:rFonts w:ascii="Arial" w:hAnsi="Arial"/>
+          <w:sz w:val="36"/>
+        </w:rPr>
+        <w:t>Gerardo Benevento</w:t>
+      </w:r>
+    </w:p>
+    <w:p>
+      <w:pPr>
+        <w:tabs>
+          <w:tab w:val="left" w:pos="3015"/>
+          <w:tab w:val="left" w:pos="3195"/>
+          <w:tab w:val="center" w:pos="4998"/>
+          <w:tab w:val="center" w:pos="5359"/>
+        </w:tabs>
+        <w:rPr>
+          <w:rFonts w:ascii="Arial" w:hAnsi="Arial"/>
+          <w:b/>
+          <w:sz w:val="36"/>
+        </w:rPr>
+      </w:pPr>
+      <w:r>
+        <w:rPr>
+          <w:rFonts w:ascii="Arial" w:hAnsi="Arial"/>
+          <w:sz w:val="36"/>
+        </w:rPr>
+        <w:t>Raffaele Sansone</w:t>
+      </w:r>
+    </w:p>
+    <w:p/>
+    <w:p/>
+    <w:p>
+      <w:pPr>
+        <w:jc w:val="center"/>
+        <w:rPr>
+          <w:sz w:val="32"/>
+        </w:rPr>
+      </w:pPr>
+      <w:r>
+        <w:rPr>
+          <w:sz w:val="32"/>
+        </w:rPr>
+        <w:t>Data: 21/02/2019</w:t>
+      </w:r>
+    </w:p>
+    <w:p>
+      <w:pPr>
+        <w:rPr>
+          <w:rStyle w:val="fontstyle01"/>
+          <w:rFonts w:cstheme="minorHAnsi"/>
+          <w:sz w:val="32"/>
+          <w:szCs w:val="32"/>
+        </w:rPr>
+      </w:pPr>
+    </w:p>
+    <w:p/>
+    <w:p/>
+    <w:p/>
+    <w:p/>
+    <w:p/>
+    <w:p/>
+    <w:p/>
+    <w:p/>
+    <w:p>
+      <w:pPr>
+        <w:rPr>
+          <w:lang w:val="en-US"/>
+        </w:rPr>
+      </w:pPr>
+    </w:p>
+    <w:tbl>
+      <w:tblPr>
+        <w:tblW w:w="0" w:type="auto"/>
+        <w:tblInd w:w="55" w:type="dxa"/>
+        <w:tblLayout w:type="fixed"/>
+        <w:tblCellMar>
+          <w:top w:w="55" w:type="dxa"/>
+          <w:left w:w="55" w:type="dxa"/>
+          <w:bottom w:w="55" w:type="dxa"/>
+          <w:right w:w="55" w:type="dxa"/>
+        </w:tblCellMar>
+        <w:tblLook w:val="04A0" w:firstRow="1" w:lastRow="0" w:firstColumn="1" w:lastColumn="0" w:noHBand="0" w:noVBand="1"/>
+      </w:tblPr>
+      <w:tblGrid>
+        <w:gridCol w:w="6745"/>
+        <w:gridCol w:w="2892"/>
+      </w:tblGrid>
+      <w:tr>
+        <w:trPr>
+          <w:trHeight w:val="230"/>
+        </w:trPr>
+        <w:tc>
+          <w:tcPr>
+            <w:tcW w:w="6745" w:type="dxa"/>
+            <w:tcBorders>
+              <w:top w:val="single" w:sz="2" w:space="0" w:color="000000"/>
+              <w:left w:val="single" w:sz="2" w:space="0" w:color="000000"/>
+              <w:bottom w:val="nil"/>
+              <w:right w:val="nil"/>
+            </w:tcBorders>
+            <w:hideMark/>
+          </w:tcPr>
+          <w:p>
+            <w:pPr>
+              <w:pStyle w:val="Intestazionetabella"/>
+              <w:jc w:val="left"/>
+              <w:rPr>
+                <w:b w:val="0"/>
+                <w:sz w:val="20"/>
+              </w:rPr>
+            </w:pPr>
+            <w:r>
+              <w:rPr>
+                <w:b w:val="0"/>
+                <w:sz w:val="20"/>
+              </w:rPr>
+              <w:t xml:space="preserve">Progetto: </w:t>
+            </w:r>
+            <w:proofErr w:type="spellStart"/>
+            <w:r>
+              <w:rPr>
+                <w:b w:val="0"/>
+                <w:sz w:val="20"/>
+              </w:rPr>
+              <w:t>LetsMeet</w:t>
+            </w:r>
+            <w:proofErr w:type="spellEnd"/>
+          </w:p>
+        </w:tc>
+        <w:tc>
+          <w:tcPr>
+            <w:tcW w:w="2892" w:type="dxa"/>
+            <w:tcBorders>
+              <w:top w:val="single" w:sz="2" w:space="0" w:color="000000"/>
+              <w:left w:val="single" w:sz="2" w:space="0" w:color="000000"/>
+              <w:bottom w:val="nil"/>
+              <w:right w:val="single" w:sz="2" w:space="0" w:color="000000"/>
+            </w:tcBorders>
+            <w:hideMark/>
+          </w:tcPr>
+          <w:p>
+            <w:pPr>
+              <w:pStyle w:val="Intestazionetabella"/>
+              <w:jc w:val="left"/>
+              <w:rPr>
+                <w:b w:val="0"/>
+                <w:sz w:val="20"/>
+              </w:rPr>
+            </w:pPr>
+            <w:r>
+              <w:rPr>
+                <w:b w:val="0"/>
+                <w:sz w:val="20"/>
+              </w:rPr>
+              <w:t>Versione: 1.0</w:t>
+            </w:r>
+          </w:p>
+        </w:tc>
+      </w:tr>
+      <w:tr>
+        <w:trPr>
+          <w:trHeight w:val="230"/>
+        </w:trPr>
+        <w:tc>
+          <w:tcPr>
+            <w:tcW w:w="6745" w:type="dxa"/>
+            <w:tcBorders>
+              <w:top w:val="nil"/>
+              <w:left w:val="single" w:sz="2" w:space="0" w:color="000000"/>
+              <w:bottom w:val="single" w:sz="2" w:space="0" w:color="000000"/>
+              <w:right w:val="nil"/>
+            </w:tcBorders>
+            <w:hideMark/>
+          </w:tcPr>
+          <w:p>
+            <w:pPr>
+              <w:pStyle w:val="Contenutotabella"/>
+              <w:rPr>
+                <w:sz w:val="20"/>
+              </w:rPr>
+            </w:pPr>
+            <w:r>
+              <w:rPr>
+                <w:sz w:val="20"/>
+              </w:rPr>
+              <w:t xml:space="preserve">Documento: Test Case </w:t>
+            </w:r>
+            <w:proofErr w:type="spellStart"/>
+            <w:r>
+              <w:rPr>
+                <w:sz w:val="20"/>
+              </w:rPr>
+              <w:t>Specification</w:t>
+            </w:r>
+            <w:proofErr w:type="spellEnd"/>
+          </w:p>
+        </w:tc>
+        <w:tc>
+          <w:tcPr>
+            <w:tcW w:w="2892" w:type="dxa"/>
+            <w:tcBorders>
+              <w:top w:val="nil"/>
+              <w:left w:val="single" w:sz="2" w:space="0" w:color="000000"/>
+              <w:bottom w:val="single" w:sz="2" w:space="0" w:color="000000"/>
+              <w:right w:val="single" w:sz="2" w:space="0" w:color="000000"/>
+            </w:tcBorders>
+            <w:hideMark/>
+          </w:tcPr>
+          <w:p>
+            <w:pPr>
+              <w:pStyle w:val="Contenutotabella"/>
+              <w:rPr>
+                <w:sz w:val="20"/>
+              </w:rPr>
+            </w:pPr>
+            <w:r>
+              <w:rPr>
+                <w:sz w:val="20"/>
+              </w:rPr>
+              <w:t>Data: 21/02/2019</w:t>
+            </w:r>
+          </w:p>
+        </w:tc>
+      </w:tr>
+    </w:tbl>
+    <w:p>
+      <w:pPr>
+        <w:pStyle w:val="Intestazione"/>
+      </w:pPr>
+    </w:p>
+    <w:p>
+      <w:pPr>
+        <w:rPr>
+          <w:lang w:val="en-US"/>
+        </w:rPr>
+      </w:pPr>
+    </w:p>
+    <w:p>
+      <w:pPr>
+        <w:rPr>
+          <w:b/>
+        </w:rPr>
+      </w:pPr>
+      <w:r>
+        <w:rPr>
+          <w:b/>
+        </w:rPr>
+        <w:t>Coordinatore del progetto:</w:t>
+      </w:r>
+    </w:p>
+    <w:tbl>
+      <w:tblPr>
+        <w:tblW w:w="9637" w:type="dxa"/>
+        <w:tblInd w:w="55" w:type="dxa"/>
+        <w:tblLayout w:type="fixed"/>
+        <w:tblCellMar>
+          <w:top w:w="55" w:type="dxa"/>
+          <w:left w:w="55" w:type="dxa"/>
+          <w:bottom w:w="55" w:type="dxa"/>
+          <w:right w:w="55" w:type="dxa"/>
+        </w:tblCellMar>
+        <w:tblLook w:val="04A0" w:firstRow="1" w:lastRow="0" w:firstColumn="1" w:lastColumn="0" w:noHBand="0" w:noVBand="1"/>
+      </w:tblPr>
+      <w:tblGrid>
+        <w:gridCol w:w="6745"/>
+        <w:gridCol w:w="2892"/>
+      </w:tblGrid>
+      <w:tr>
+        <w:trPr>
+          <w:trHeight w:val="230"/>
+        </w:trPr>
+        <w:tc>
+          <w:tcPr>
+            <w:tcW w:w="6745" w:type="dxa"/>
+            <w:tcBorders>
+              <w:top w:val="single" w:sz="2" w:space="0" w:color="000000"/>
+              <w:left w:val="single" w:sz="2" w:space="0" w:color="000000"/>
+              <w:bottom w:val="nil"/>
+              <w:right w:val="nil"/>
+            </w:tcBorders>
+            <w:hideMark/>
+          </w:tcPr>
+          <w:p>
+            <w:pPr>
+              <w:pStyle w:val="Intestazionetabella"/>
+              <w:jc w:val="left"/>
+              <w:rPr>
+                <w:sz w:val="20"/>
+              </w:rPr>
+            </w:pPr>
+            <w:r>
+              <w:rPr>
+                <w:sz w:val="20"/>
+              </w:rPr>
+              <w:t xml:space="preserve"> Nome</w:t>
+            </w:r>
+          </w:p>
+        </w:tc>
+        <w:tc>
+          <w:tcPr>
+            <w:tcW w:w="2892" w:type="dxa"/>
+            <w:tcBorders>
+              <w:top w:val="single" w:sz="2" w:space="0" w:color="000000"/>
+              <w:left w:val="single" w:sz="2" w:space="0" w:color="000000"/>
+              <w:bottom w:val="nil"/>
+              <w:right w:val="single" w:sz="2" w:space="0" w:color="000000"/>
+            </w:tcBorders>
+            <w:hideMark/>
+          </w:tcPr>
+          <w:p>
+            <w:pPr>
+              <w:pStyle w:val="Intestazionetabella"/>
+              <w:jc w:val="left"/>
+              <w:rPr>
+                <w:sz w:val="20"/>
+              </w:rPr>
+            </w:pPr>
+            <w:r>
+              <w:rPr>
+                <w:sz w:val="20"/>
+              </w:rPr>
+              <w:t xml:space="preserve"> Matricola</w:t>
+            </w:r>
+          </w:p>
+        </w:tc>
+      </w:tr>
+      <w:tr>
+        <w:trPr>
+          <w:trHeight w:val="230"/>
+        </w:trPr>
+        <w:tc>
+          <w:tcPr>
+            <w:tcW w:w="6745" w:type="dxa"/>
+            <w:tcBorders>
+              <w:top w:val="nil"/>
+              <w:left w:val="single" w:sz="2" w:space="0" w:color="000000"/>
+              <w:bottom w:val="single" w:sz="2" w:space="0" w:color="000000"/>
+              <w:right w:val="nil"/>
+            </w:tcBorders>
+          </w:tcPr>
+          <w:p>
+            <w:pPr>
+              <w:pStyle w:val="Contenutotabella"/>
+              <w:rPr>
+                <w:sz w:val="20"/>
+              </w:rPr>
+            </w:pPr>
+          </w:p>
+        </w:tc>
+        <w:tc>
+          <w:tcPr>
+            <w:tcW w:w="2892" w:type="dxa"/>
+            <w:tcBorders>
+              <w:top w:val="nil"/>
+              <w:left w:val="single" w:sz="2" w:space="0" w:color="000000"/>
+              <w:bottom w:val="single" w:sz="2" w:space="0" w:color="000000"/>
+              <w:right w:val="single" w:sz="2" w:space="0" w:color="000000"/>
+            </w:tcBorders>
+          </w:tcPr>
+          <w:p>
+            <w:pPr>
+              <w:pStyle w:val="Contenutotabella"/>
+              <w:rPr>
+                <w:sz w:val="20"/>
+              </w:rPr>
+            </w:pPr>
+          </w:p>
+        </w:tc>
+      </w:tr>
+      <w:tr>
+        <w:trPr>
+          <w:trHeight w:val="230"/>
+        </w:trPr>
+        <w:tc>
+          <w:tcPr>
+            <w:tcW w:w="6745" w:type="dxa"/>
+            <w:tcBorders>
+              <w:top w:val="nil"/>
+              <w:left w:val="single" w:sz="2" w:space="0" w:color="000000"/>
+              <w:bottom w:val="single" w:sz="2" w:space="0" w:color="000000"/>
+              <w:right w:val="nil"/>
+            </w:tcBorders>
+          </w:tcPr>
+          <w:p>
+            <w:pPr>
+              <w:pStyle w:val="Contenutotabella"/>
+              <w:rPr>
+                <w:sz w:val="20"/>
+              </w:rPr>
+            </w:pPr>
+            <w:r>
+              <w:rPr>
+                <w:sz w:val="20"/>
+              </w:rPr>
+              <w:t>Vittorio Aiello</w:t>
+            </w:r>
+          </w:p>
+        </w:tc>
+        <w:tc>
+          <w:tcPr>
+            <w:tcW w:w="2892" w:type="dxa"/>
+            <w:tcBorders>
+              <w:top w:val="nil"/>
+              <w:left w:val="single" w:sz="2" w:space="0" w:color="000000"/>
+              <w:bottom w:val="single" w:sz="2" w:space="0" w:color="000000"/>
+              <w:right w:val="single" w:sz="2" w:space="0" w:color="000000"/>
+            </w:tcBorders>
+          </w:tcPr>
+          <w:p>
+            <w:pPr>
+              <w:pStyle w:val="Contenutotabella"/>
+              <w:rPr>
+                <w:sz w:val="20"/>
+              </w:rPr>
+            </w:pPr>
+            <w:r>
+              <w:rPr>
+                <w:sz w:val="20"/>
+              </w:rPr>
+              <w:t>0512104584</w:t>
+            </w:r>
+          </w:p>
+        </w:tc>
+      </w:tr>
+    </w:tbl>
+    <w:p>
+      <w:pPr>
+        <w:rPr>
+          <w:b/>
+        </w:rPr>
+      </w:pPr>
+    </w:p>
+    <w:p>
+      <w:pPr>
+        <w:rPr>
+          <w:b/>
+          <w:sz w:val="20"/>
+        </w:rPr>
+      </w:pPr>
+      <w:r>
+        <w:rPr>
+          <w:b/>
+          <w:sz w:val="20"/>
+        </w:rPr>
+        <w:t>Partecipanti:</w:t>
+      </w:r>
+    </w:p>
+    <w:tbl>
+      <w:tblPr>
+        <w:tblW w:w="9637" w:type="dxa"/>
+        <w:tblInd w:w="55" w:type="dxa"/>
+        <w:tblLayout w:type="fixed"/>
+        <w:tblCellMar>
+          <w:top w:w="55" w:type="dxa"/>
+          <w:left w:w="55" w:type="dxa"/>
+          <w:bottom w:w="55" w:type="dxa"/>
+          <w:right w:w="55" w:type="dxa"/>
+        </w:tblCellMar>
+        <w:tblLook w:val="04A0" w:firstRow="1" w:lastRow="0" w:firstColumn="1" w:lastColumn="0" w:noHBand="0" w:noVBand="1"/>
+      </w:tblPr>
+      <w:tblGrid>
+        <w:gridCol w:w="6745"/>
+        <w:gridCol w:w="2892"/>
+      </w:tblGrid>
+      <w:tr>
+        <w:trPr>
+          <w:trHeight w:val="230"/>
+        </w:trPr>
+        <w:tc>
+          <w:tcPr>
+            <w:tcW w:w="6745" w:type="dxa"/>
+            <w:tcBorders>
+              <w:top w:val="single" w:sz="2" w:space="0" w:color="000000"/>
+              <w:left w:val="single" w:sz="2" w:space="0" w:color="000000"/>
+              <w:bottom w:val="nil"/>
+              <w:right w:val="nil"/>
+            </w:tcBorders>
+            <w:hideMark/>
+          </w:tcPr>
+          <w:p>
+            <w:pPr>
+              <w:pStyle w:val="Intestazionetabella"/>
+              <w:jc w:val="left"/>
+              <w:rPr>
+                <w:sz w:val="20"/>
+              </w:rPr>
+            </w:pPr>
+            <w:r>
+              <w:rPr>
+                <w:sz w:val="20"/>
+              </w:rPr>
+              <w:t xml:space="preserve"> Nome</w:t>
+            </w:r>
+          </w:p>
+        </w:tc>
+        <w:tc>
+          <w:tcPr>
+            <w:tcW w:w="2892" w:type="dxa"/>
+            <w:tcBorders>
+              <w:top w:val="single" w:sz="2" w:space="0" w:color="000000"/>
+              <w:left w:val="single" w:sz="2" w:space="0" w:color="000000"/>
+              <w:bottom w:val="nil"/>
+              <w:right w:val="single" w:sz="2" w:space="0" w:color="000000"/>
+            </w:tcBorders>
+            <w:hideMark/>
+          </w:tcPr>
+          <w:p>
+            <w:pPr>
+              <w:pStyle w:val="Intestazionetabella"/>
+              <w:jc w:val="left"/>
+              <w:rPr>
+                <w:sz w:val="20"/>
+              </w:rPr>
+            </w:pPr>
+            <w:r>
+              <w:rPr>
+                <w:sz w:val="20"/>
+              </w:rPr>
+              <w:t xml:space="preserve"> Matricola</w:t>
+            </w:r>
+          </w:p>
+        </w:tc>
+      </w:tr>
+      <w:tr>
+        <w:trPr>
+          <w:trHeight w:val="230"/>
+        </w:trPr>
+        <w:tc>
+          <w:tcPr>
+            <w:tcW w:w="6745" w:type="dxa"/>
+            <w:tcBorders>
+              <w:top w:val="nil"/>
+              <w:left w:val="single" w:sz="2" w:space="0" w:color="000000"/>
+              <w:bottom w:val="single" w:sz="2" w:space="0" w:color="000000"/>
+              <w:right w:val="nil"/>
+            </w:tcBorders>
+          </w:tcPr>
+          <w:p>
+            <w:pPr>
+              <w:pStyle w:val="Contenutotabella"/>
+              <w:rPr>
+                <w:sz w:val="20"/>
+              </w:rPr>
+            </w:pPr>
+          </w:p>
+        </w:tc>
+        <w:tc>
+          <w:tcPr>
+            <w:tcW w:w="2892" w:type="dxa"/>
+            <w:tcBorders>
+              <w:top w:val="nil"/>
+              <w:left w:val="single" w:sz="2" w:space="0" w:color="000000"/>
+              <w:bottom w:val="single" w:sz="2" w:space="0" w:color="000000"/>
+              <w:right w:val="single" w:sz="2" w:space="0" w:color="000000"/>
+            </w:tcBorders>
+          </w:tcPr>
+          <w:p>
+            <w:pPr>
+              <w:pStyle w:val="Contenutotabella"/>
+              <w:rPr>
+                <w:sz w:val="20"/>
+              </w:rPr>
+            </w:pPr>
+          </w:p>
+        </w:tc>
+      </w:tr>
+      <w:tr>
+        <w:trPr>
+          <w:trHeight w:val="230"/>
+        </w:trPr>
+        <w:tc>
+          <w:tcPr>
+            <w:tcW w:w="6745" w:type="dxa"/>
+            <w:tcBorders>
+              <w:top w:val="nil"/>
+              <w:left w:val="single" w:sz="2" w:space="0" w:color="000000"/>
+              <w:bottom w:val="single" w:sz="2" w:space="0" w:color="000000"/>
+              <w:right w:val="nil"/>
+            </w:tcBorders>
+          </w:tcPr>
+          <w:p>
+            <w:pPr>
+              <w:pStyle w:val="Contenutotabella"/>
+              <w:rPr>
+                <w:sz w:val="20"/>
+              </w:rPr>
+            </w:pPr>
+            <w:r>
+              <w:rPr>
+                <w:sz w:val="20"/>
+              </w:rPr>
+              <w:t>Vittorio Aiello</w:t>
+            </w:r>
+          </w:p>
+        </w:tc>
+        <w:tc>
+          <w:tcPr>
+            <w:tcW w:w="2892" w:type="dxa"/>
+            <w:tcBorders>
+              <w:top w:val="nil"/>
+              <w:left w:val="single" w:sz="2" w:space="0" w:color="000000"/>
+              <w:bottom w:val="single" w:sz="2" w:space="0" w:color="000000"/>
+              <w:right w:val="single" w:sz="2" w:space="0" w:color="000000"/>
+            </w:tcBorders>
+          </w:tcPr>
+          <w:p>
+            <w:pPr>
+              <w:pStyle w:val="Contenutotabella"/>
+              <w:rPr>
+                <w:sz w:val="20"/>
+              </w:rPr>
+            </w:pPr>
+            <w:r>
+              <w:rPr>
+                <w:sz w:val="20"/>
+              </w:rPr>
+              <w:t>0512104524</w:t>
+            </w:r>
+          </w:p>
+        </w:tc>
+      </w:tr>
+      <w:tr>
+        <w:trPr>
+          <w:trHeight w:val="230"/>
+        </w:trPr>
+        <w:tc>
+          <w:tcPr>
+            <w:tcW w:w="6745" w:type="dxa"/>
+            <w:tcBorders>
+              <w:top w:val="nil"/>
+              <w:left w:val="single" w:sz="2" w:space="0" w:color="000000"/>
+              <w:bottom w:val="single" w:sz="2" w:space="0" w:color="000000"/>
+              <w:right w:val="nil"/>
+            </w:tcBorders>
+          </w:tcPr>
+          <w:p>
+            <w:pPr>
+              <w:pStyle w:val="Contenutotabella"/>
+              <w:rPr>
+                <w:sz w:val="20"/>
+              </w:rPr>
+            </w:pPr>
+            <w:r>
+              <w:rPr>
+                <w:sz w:val="20"/>
+              </w:rPr>
+              <w:t>Gerardo Benevento</w:t>
+            </w:r>
+          </w:p>
+        </w:tc>
+        <w:tc>
+          <w:tcPr>
+            <w:tcW w:w="2892" w:type="dxa"/>
+            <w:tcBorders>
+              <w:top w:val="nil"/>
+              <w:left w:val="single" w:sz="2" w:space="0" w:color="000000"/>
+              <w:bottom w:val="single" w:sz="2" w:space="0" w:color="000000"/>
+              <w:right w:val="single" w:sz="2" w:space="0" w:color="000000"/>
+            </w:tcBorders>
+          </w:tcPr>
+          <w:p>
+            <w:pPr>
+              <w:pStyle w:val="Contenutotabella"/>
+              <w:rPr>
+                <w:sz w:val="20"/>
+              </w:rPr>
+            </w:pPr>
+            <w:r>
+              <w:rPr>
+                <w:sz w:val="20"/>
+              </w:rPr>
+              <w:t>0512104584</w:t>
+            </w:r>
+          </w:p>
+        </w:tc>
+      </w:tr>
+      <w:tr>
+        <w:trPr>
+          <w:trHeight w:val="230"/>
+        </w:trPr>
+        <w:tc>
+          <w:tcPr>
+            <w:tcW w:w="6745" w:type="dxa"/>
+            <w:tcBorders>
+              <w:top w:val="nil"/>
+              <w:left w:val="single" w:sz="2" w:space="0" w:color="000000"/>
+              <w:bottom w:val="single" w:sz="2" w:space="0" w:color="000000"/>
+              <w:right w:val="nil"/>
+            </w:tcBorders>
+          </w:tcPr>
+          <w:p>
+            <w:pPr>
+              <w:pStyle w:val="Contenutotabella"/>
+              <w:rPr>
+                <w:sz w:val="20"/>
+              </w:rPr>
+            </w:pPr>
+            <w:r>
+              <w:rPr>
+                <w:sz w:val="20"/>
+              </w:rPr>
+              <w:t>Raffaele Sansone</w:t>
+            </w:r>
+          </w:p>
+        </w:tc>
+        <w:tc>
+          <w:tcPr>
+            <w:tcW w:w="2892" w:type="dxa"/>
+            <w:tcBorders>
+              <w:top w:val="nil"/>
+              <w:left w:val="single" w:sz="2" w:space="0" w:color="000000"/>
+              <w:bottom w:val="single" w:sz="2" w:space="0" w:color="000000"/>
+              <w:right w:val="single" w:sz="2" w:space="0" w:color="000000"/>
+            </w:tcBorders>
+          </w:tcPr>
+          <w:p>
+            <w:pPr>
+              <w:pStyle w:val="Contenutotabella"/>
+              <w:rPr>
+                <w:sz w:val="20"/>
+              </w:rPr>
+            </w:pPr>
+            <w:r>
+              <w:rPr>
+                <w:sz w:val="20"/>
+              </w:rPr>
+              <w:t>0512104974</w:t>
+            </w:r>
+          </w:p>
+        </w:tc>
+      </w:tr>
+    </w:tbl>
+    <w:p>
+      <w:pPr>
+        <w:rPr>
+          <w:b/>
+          <w:sz w:val="20"/>
+        </w:rPr>
+      </w:pPr>
+    </w:p>
+    <w:p>
+      <w:pPr>
+        <w:rPr>
+          <w:b/>
+          <w:sz w:val="20"/>
+        </w:rPr>
+      </w:pPr>
+    </w:p>
+    <w:tbl>
+      <w:tblPr>
+        <w:tblW w:w="0" w:type="auto"/>
+        <w:tblInd w:w="55" w:type="dxa"/>
+        <w:tblLayout w:type="fixed"/>
+        <w:tblCellMar>
+          <w:top w:w="55" w:type="dxa"/>
+          <w:left w:w="55" w:type="dxa"/>
+          <w:bottom w:w="55" w:type="dxa"/>
+          <w:right w:w="55" w:type="dxa"/>
+        </w:tblCellMar>
+        <w:tblLook w:val="04A0" w:firstRow="1" w:lastRow="0" w:firstColumn="1" w:lastColumn="0" w:noHBand="0" w:noVBand="1"/>
+      </w:tblPr>
+      <w:tblGrid>
+        <w:gridCol w:w="2891"/>
+        <w:gridCol w:w="6746"/>
+      </w:tblGrid>
+      <w:tr>
+        <w:trPr>
+          <w:trHeight w:val="230"/>
+        </w:trPr>
+        <w:tc>
+          <w:tcPr>
+            <w:tcW w:w="2891" w:type="dxa"/>
+            <w:tcBorders>
+              <w:top w:val="single" w:sz="2" w:space="0" w:color="000000"/>
+              <w:left w:val="single" w:sz="2" w:space="0" w:color="000000"/>
+              <w:bottom w:val="single" w:sz="2" w:space="0" w:color="000000"/>
+              <w:right w:val="nil"/>
+            </w:tcBorders>
+            <w:hideMark/>
+          </w:tcPr>
+          <w:p>
+            <w:pPr>
+              <w:pStyle w:val="Contenutotabella"/>
+              <w:rPr>
+                <w:b/>
+                <w:sz w:val="20"/>
+              </w:rPr>
+            </w:pPr>
+            <w:r>
+              <w:rPr>
+                <w:b/>
+                <w:sz w:val="20"/>
+              </w:rPr>
+              <w:t xml:space="preserve"> Scritto da:</w:t>
+            </w:r>
+          </w:p>
+        </w:tc>
+        <w:tc>
+          <w:tcPr>
+            <w:tcW w:w="6746" w:type="dxa"/>
+            <w:tcBorders>
+              <w:top w:val="single" w:sz="2" w:space="0" w:color="000000"/>
+              <w:left w:val="single" w:sz="2" w:space="0" w:color="000000"/>
+              <w:bottom w:val="single" w:sz="2" w:space="0" w:color="000000"/>
+              <w:right w:val="single" w:sz="2" w:space="0" w:color="000000"/>
+            </w:tcBorders>
+          </w:tcPr>
+          <w:p>
+            <w:pPr>
+              <w:pStyle w:val="Contenutotabella"/>
+              <w:rPr>
+                <w:sz w:val="20"/>
+              </w:rPr>
+            </w:pPr>
+            <w:r>
+              <w:rPr>
+                <w:sz w:val="20"/>
+              </w:rPr>
+              <w:t>Gerardo Benevento, Raffaele Sansone, Vittorio Aiello</w:t>
+            </w:r>
+          </w:p>
+        </w:tc>
+      </w:tr>
+    </w:tbl>
+    <w:p>
+      <w:pPr>
+        <w:rPr>
+          <w:b/>
+          <w:sz w:val="20"/>
+        </w:rPr>
+      </w:pPr>
+    </w:p>
+    <w:p>
+      <w:pPr>
+        <w:rPr>
+          <w:b/>
+          <w:sz w:val="20"/>
+        </w:rPr>
+      </w:pPr>
+    </w:p>
+    <w:p>
+      <w:pPr>
+        <w:rPr>
+          <w:b/>
+          <w:sz w:val="20"/>
+        </w:rPr>
+      </w:pPr>
+    </w:p>
+    <w:p>
+      <w:pPr>
+        <w:rPr>
+          <w:b/>
+          <w:sz w:val="20"/>
+        </w:rPr>
+      </w:pPr>
+    </w:p>
+    <w:p>
+      <w:pPr>
+        <w:jc w:val="center"/>
+        <w:rPr>
+          <w:rFonts w:ascii="Arial" w:hAnsi="Arial"/>
+          <w:b/>
+          <w:sz w:val="32"/>
+        </w:rPr>
+      </w:pPr>
+      <w:proofErr w:type="spellStart"/>
+      <w:r>
+        <w:rPr>
+          <w:rFonts w:ascii="Arial" w:hAnsi="Arial"/>
+          <w:b/>
+          <w:sz w:val="32"/>
+        </w:rPr>
+        <w:t>Revision</w:t>
+      </w:r>
+      <w:proofErr w:type="spellEnd"/>
+      <w:r>
+        <w:rPr>
+          <w:rFonts w:ascii="Arial" w:hAnsi="Arial"/>
+          <w:b/>
+          <w:sz w:val="32"/>
+        </w:rPr>
+        <w:t xml:space="preserve"> History</w:t>
+      </w:r>
+    </w:p>
+    <w:tbl>
+      <w:tblPr>
+        <w:tblW w:w="9637" w:type="dxa"/>
+        <w:tblInd w:w="55" w:type="dxa"/>
+        <w:tblLayout w:type="fixed"/>
+        <w:tblCellMar>
+          <w:top w:w="55" w:type="dxa"/>
+          <w:left w:w="55" w:type="dxa"/>
+          <w:bottom w:w="55" w:type="dxa"/>
+          <w:right w:w="55" w:type="dxa"/>
+        </w:tblCellMar>
+        <w:tblLook w:val="04A0" w:firstRow="1" w:lastRow="0" w:firstColumn="1" w:lastColumn="0" w:noHBand="0" w:noVBand="1"/>
+      </w:tblPr>
+      <w:tblGrid>
+        <w:gridCol w:w="1927"/>
+        <w:gridCol w:w="964"/>
+        <w:gridCol w:w="4336"/>
+        <w:gridCol w:w="2410"/>
+      </w:tblGrid>
+      <w:tr>
+        <w:trPr>
+          <w:trHeight w:val="230"/>
+        </w:trPr>
+        <w:tc>
+          <w:tcPr>
+            <w:tcW w:w="1927" w:type="dxa"/>
+            <w:tcBorders>
+              <w:top w:val="single" w:sz="2" w:space="0" w:color="000000"/>
+              <w:left w:val="single" w:sz="2" w:space="0" w:color="000000"/>
+              <w:bottom w:val="nil"/>
+              <w:right w:val="nil"/>
+            </w:tcBorders>
+            <w:hideMark/>
+          </w:tcPr>
+          <w:p>
+            <w:pPr>
+              <w:pStyle w:val="Intestazionetabella"/>
+              <w:rPr>
+                <w:sz w:val="20"/>
+              </w:rPr>
+            </w:pPr>
+            <w:r>
+              <w:rPr>
+                <w:sz w:val="20"/>
+              </w:rPr>
+              <w:t>Data</w:t>
+            </w:r>
+          </w:p>
+        </w:tc>
+        <w:tc>
+          <w:tcPr>
+            <w:tcW w:w="964" w:type="dxa"/>
+            <w:tcBorders>
+              <w:top w:val="single" w:sz="2" w:space="0" w:color="000000"/>
+              <w:left w:val="single" w:sz="2" w:space="0" w:color="000000"/>
+              <w:bottom w:val="nil"/>
+              <w:right w:val="nil"/>
+            </w:tcBorders>
+            <w:hideMark/>
+          </w:tcPr>
+          <w:p>
+            <w:pPr>
+              <w:pStyle w:val="Intestazionetabella"/>
+              <w:rPr>
+                <w:sz w:val="20"/>
+              </w:rPr>
+            </w:pPr>
+            <w:r>
+              <w:rPr>
+                <w:sz w:val="20"/>
+              </w:rPr>
+              <w:t>Versione</w:t>
+            </w:r>
+          </w:p>
+        </w:tc>
+        <w:tc>
+          <w:tcPr>
+            <w:tcW w:w="4336" w:type="dxa"/>
+            <w:tcBorders>
+              <w:top w:val="single" w:sz="2" w:space="0" w:color="000000"/>
+              <w:left w:val="single" w:sz="2" w:space="0" w:color="000000"/>
+              <w:bottom w:val="nil"/>
+              <w:right w:val="nil"/>
+            </w:tcBorders>
+            <w:hideMark/>
+          </w:tcPr>
+          <w:p>
+            <w:pPr>
+              <w:pStyle w:val="Intestazionetabella"/>
+              <w:rPr>
+                <w:sz w:val="20"/>
+              </w:rPr>
+            </w:pPr>
+            <w:r>
+              <w:rPr>
+                <w:sz w:val="20"/>
+              </w:rPr>
+              <w:t>Descrizione</w:t>
+            </w:r>
+          </w:p>
+        </w:tc>
+        <w:tc>
+          <w:tcPr>
+            <w:tcW w:w="2410" w:type="dxa"/>
+            <w:tcBorders>
+              <w:top w:val="single" w:sz="2" w:space="0" w:color="000000"/>
+              <w:left w:val="single" w:sz="2" w:space="0" w:color="000000"/>
+              <w:bottom w:val="nil"/>
+              <w:right w:val="single" w:sz="2" w:space="0" w:color="000000"/>
+            </w:tcBorders>
+            <w:hideMark/>
+          </w:tcPr>
+          <w:p>
+            <w:pPr>
+              <w:pStyle w:val="Intestazionetabella"/>
+              <w:rPr>
+                <w:sz w:val="20"/>
+              </w:rPr>
+            </w:pPr>
+            <w:r>
+              <w:rPr>
+                <w:sz w:val="20"/>
+              </w:rPr>
+              <w:t>Autore</w:t>
+            </w:r>
+          </w:p>
+        </w:tc>
+      </w:tr>
+      <w:tr>
+        <w:trPr>
+          <w:trHeight w:val="230"/>
+        </w:trPr>
+        <w:tc>
+          <w:tcPr>
+            <w:tcW w:w="1927" w:type="dxa"/>
+            <w:tcBorders>
+              <w:top w:val="single" w:sz="2" w:space="0" w:color="000000"/>
+              <w:left w:val="single" w:sz="2" w:space="0" w:color="000000"/>
+              <w:bottom w:val="nil"/>
+              <w:right w:val="nil"/>
+            </w:tcBorders>
+          </w:tcPr>
+          <w:p>
+            <w:pPr>
+              <w:pStyle w:val="Intestazionetabella"/>
+              <w:rPr>
+                <w:sz w:val="20"/>
+              </w:rPr>
+            </w:pPr>
+            <w:r>
+              <w:rPr>
+                <w:sz w:val="20"/>
+              </w:rPr>
+              <w:t>21/02/2019</w:t>
+            </w:r>
+          </w:p>
+        </w:tc>
+        <w:tc>
+          <w:tcPr>
+            <w:tcW w:w="964" w:type="dxa"/>
+            <w:tcBorders>
+              <w:top w:val="single" w:sz="2" w:space="0" w:color="000000"/>
+              <w:left w:val="single" w:sz="2" w:space="0" w:color="000000"/>
+              <w:bottom w:val="nil"/>
+              <w:right w:val="nil"/>
+            </w:tcBorders>
+          </w:tcPr>
+          <w:p>
+            <w:pPr>
+              <w:pStyle w:val="Intestazionetabella"/>
+              <w:rPr>
+                <w:sz w:val="20"/>
+              </w:rPr>
+            </w:pPr>
+            <w:r>
+              <w:rPr>
+                <w:sz w:val="20"/>
+              </w:rPr>
+              <w:t>1.0</w:t>
+            </w:r>
+          </w:p>
+        </w:tc>
+        <w:tc>
+          <w:tcPr>
+            <w:tcW w:w="4336" w:type="dxa"/>
+            <w:tcBorders>
+              <w:top w:val="single" w:sz="2" w:space="0" w:color="000000"/>
+              <w:left w:val="single" w:sz="2" w:space="0" w:color="000000"/>
+              <w:bottom w:val="nil"/>
+              <w:right w:val="nil"/>
+            </w:tcBorders>
+          </w:tcPr>
+          <w:p>
+            <w:pPr>
+              <w:pStyle w:val="Intestazionetabella"/>
+              <w:rPr>
+                <w:sz w:val="20"/>
+              </w:rPr>
+            </w:pPr>
+            <w:r>
+              <w:rPr>
+                <w:sz w:val="20"/>
+              </w:rPr>
+              <w:t xml:space="preserve">Prima stesura del </w:t>
+            </w:r>
+            <w:proofErr w:type="spellStart"/>
+            <w:r>
+              <w:rPr>
+                <w:sz w:val="20"/>
+              </w:rPr>
+              <w:t>TetsCaseSpecification</w:t>
+            </w:r>
+            <w:proofErr w:type="spellEnd"/>
+          </w:p>
+        </w:tc>
+        <w:tc>
+          <w:tcPr>
+            <w:tcW w:w="2410" w:type="dxa"/>
+            <w:tcBorders>
+              <w:top w:val="single" w:sz="2" w:space="0" w:color="000000"/>
+              <w:left w:val="single" w:sz="2" w:space="0" w:color="000000"/>
+              <w:bottom w:val="nil"/>
+              <w:right w:val="single" w:sz="2" w:space="0" w:color="000000"/>
+            </w:tcBorders>
+          </w:tcPr>
+          <w:p>
+            <w:pPr>
+              <w:pStyle w:val="Intestazionetabella"/>
+              <w:rPr>
+                <w:sz w:val="20"/>
+              </w:rPr>
+            </w:pPr>
+            <w:r>
+              <w:rPr>
+                <w:sz w:val="20"/>
+              </w:rPr>
+              <w:t>GB; VA; RS</w:t>
+            </w:r>
+          </w:p>
+        </w:tc>
+      </w:tr>
+      <w:tr>
+        <w:trPr>
+          <w:trHeight w:val="230"/>
+        </w:trPr>
+        <w:tc>
+          <w:tcPr>
+            <w:tcW w:w="1927" w:type="dxa"/>
+            <w:tcBorders>
+              <w:top w:val="single" w:sz="2" w:space="0" w:color="000000"/>
+              <w:left w:val="single" w:sz="2" w:space="0" w:color="000000"/>
+              <w:bottom w:val="nil"/>
+              <w:right w:val="nil"/>
+            </w:tcBorders>
+          </w:tcPr>
+          <w:p>
+            <w:pPr>
+              <w:pStyle w:val="Intestazionetabella"/>
+              <w:rPr>
+                <w:sz w:val="20"/>
+              </w:rPr>
+            </w:pPr>
+            <w:r>
+              <w:rPr>
+                <w:sz w:val="20"/>
+              </w:rPr>
+              <w:t>24/03/2019</w:t>
+            </w:r>
+          </w:p>
+        </w:tc>
+        <w:tc>
+          <w:tcPr>
+            <w:tcW w:w="964" w:type="dxa"/>
+            <w:tcBorders>
+              <w:top w:val="single" w:sz="2" w:space="0" w:color="000000"/>
+              <w:left w:val="single" w:sz="2" w:space="0" w:color="000000"/>
+              <w:bottom w:val="nil"/>
+              <w:right w:val="nil"/>
+            </w:tcBorders>
+          </w:tcPr>
+          <w:p>
+            <w:pPr>
+              <w:pStyle w:val="Intestazionetabella"/>
+              <w:rPr>
+                <w:sz w:val="20"/>
+              </w:rPr>
+            </w:pPr>
+            <w:r>
+              <w:rPr>
+                <w:sz w:val="20"/>
+              </w:rPr>
+              <w:t>1.1</w:t>
+            </w:r>
+          </w:p>
+        </w:tc>
+        <w:tc>
+          <w:tcPr>
+            <w:tcW w:w="4336" w:type="dxa"/>
+            <w:tcBorders>
+              <w:top w:val="single" w:sz="2" w:space="0" w:color="000000"/>
+              <w:left w:val="single" w:sz="2" w:space="0" w:color="000000"/>
+              <w:bottom w:val="nil"/>
+              <w:right w:val="nil"/>
+            </w:tcBorders>
+          </w:tcPr>
+          <w:p>
+            <w:pPr>
+              <w:pStyle w:val="Intestazionetabella"/>
+              <w:rPr>
+                <w:sz w:val="20"/>
+              </w:rPr>
+            </w:pPr>
+            <w:r>
+              <w:rPr>
+                <w:sz w:val="20"/>
+              </w:rPr>
+              <w:t xml:space="preserve">Revisione </w:t>
+            </w:r>
+            <w:proofErr w:type="spellStart"/>
+            <w:r>
+              <w:rPr>
+                <w:sz w:val="20"/>
+              </w:rPr>
+              <w:t>TestCaseSpecification</w:t>
+            </w:r>
+            <w:proofErr w:type="spellEnd"/>
+          </w:p>
+        </w:tc>
+        <w:tc>
+          <w:tcPr>
+            <w:tcW w:w="2410" w:type="dxa"/>
+            <w:tcBorders>
+              <w:top w:val="single" w:sz="2" w:space="0" w:color="000000"/>
+              <w:left w:val="single" w:sz="2" w:space="0" w:color="000000"/>
+              <w:bottom w:val="nil"/>
+              <w:right w:val="single" w:sz="2" w:space="0" w:color="000000"/>
+            </w:tcBorders>
+          </w:tcPr>
+          <w:p>
+            <w:pPr>
+              <w:pStyle w:val="Intestazionetabella"/>
+              <w:rPr>
+                <w:sz w:val="20"/>
+              </w:rPr>
+            </w:pPr>
+            <w:r>
+              <w:rPr>
+                <w:sz w:val="20"/>
+              </w:rPr>
+              <w:t>GB; VA; RS</w:t>
+            </w:r>
+          </w:p>
+        </w:tc>
+      </w:tr>
+    </w:tbl>
+    <w:p>
+      <w:pPr>
+        <w:rPr>
+          <w:rFonts w:ascii="Arial" w:hAnsi="Arial"/>
+          <w:b/>
+          <w:sz w:val="32"/>
+        </w:rPr>
+        <w:sectPr>
+          <w:footnotePr>
+            <w:pos w:val="beneathText"/>
+          </w:footnotePr>
+          <w:pgSz w:w="11905" w:h="16837"/>
+          <w:pgMar w:top="2095" w:right="1134" w:bottom="1798" w:left="1134" w:header="1134" w:footer="1134" w:gutter="0"/>
+          <w:cols w:space="720"/>
+          <w:formProt w:val="0"/>
+        </w:sectPr>
+      </w:pPr>
     </w:p>
     <w:p/>
     <w:p>
@@ -505,6 +2121,15 @@
           <w:lang w:val="en-US"/>
         </w:rPr>
       </w:pPr>
+    </w:p>
+    <w:p>
+      <w:pPr>
+        <w:rPr>
+          <w:lang w:val="en-US"/>
+        </w:rPr>
+      </w:pPr>
+      <w:bookmarkStart w:id="17" w:name="_GoBack"/>
+      <w:bookmarkEnd w:id="17"/>
     </w:p>
     <w:p>
       <w:pPr>
@@ -1530,954 +3155,13 @@
       <w:pPr>
         <w:pStyle w:val="Gpstesto"/>
       </w:pPr>
-      <w:bookmarkStart w:id="17" w:name="_Toc531551022"/>
+      <w:bookmarkStart w:id="18" w:name="_Toc531551022"/>
       <w:r>
         <w:rPr>
           <w:b/>
         </w:rPr>
         <w:lastRenderedPageBreak/>
         <w:t>AUTENTICAZIONE FALLITA E-MAIL NON PRESENTE NEL DATABASE</w:t>
-      </w:r>
-      <w:bookmarkEnd w:id="17"/>
-    </w:p>
-    <w:tbl>
-      <w:tblPr>
-        <w:tblStyle w:val="Tabellafinanziaria"/>
-        <w:tblW w:w="0" w:type="auto"/>
-        <w:tblBorders>
-          <w:top w:val="single" w:sz="4" w:space="0" w:color="auto"/>
-          <w:left w:val="single" w:sz="4" w:space="0" w:color="auto"/>
-          <w:bottom w:val="single" w:sz="4" w:space="0" w:color="auto"/>
-          <w:right w:val="single" w:sz="4" w:space="0" w:color="auto"/>
-          <w:insideH w:val="single" w:sz="4" w:space="0" w:color="auto"/>
-          <w:insideV w:val="single" w:sz="4" w:space="0" w:color="auto"/>
-        </w:tblBorders>
-        <w:tblLook w:val="0680" w:firstRow="0" w:lastRow="0" w:firstColumn="1" w:lastColumn="0" w:noHBand="1" w:noVBand="1"/>
-      </w:tblPr>
-      <w:tblGrid>
-        <w:gridCol w:w="2660"/>
-        <w:gridCol w:w="6551"/>
-      </w:tblGrid>
-      <w:tr>
-        <w:tc>
-          <w:tcPr>
-            <w:cnfStyle w:val="001000000000" w:firstRow="0" w:lastRow="0" w:firstColumn="1" w:lastColumn="0" w:oddVBand="0" w:evenVBand="0" w:oddHBand="0" w:evenHBand="0" w:firstRowFirstColumn="0" w:firstRowLastColumn="0" w:lastRowFirstColumn="0" w:lastRowLastColumn="0"/>
-            <w:tcW w:w="2660" w:type="dxa"/>
-            <w:tcBorders>
-              <w:top w:val="single" w:sz="4" w:space="0" w:color="auto"/>
-              <w:left w:val="single" w:sz="4" w:space="0" w:color="auto"/>
-              <w:bottom w:val="single" w:sz="4" w:space="0" w:color="auto"/>
-              <w:right w:val="single" w:sz="4" w:space="0" w:color="auto"/>
-            </w:tcBorders>
-            <w:shd w:val="clear" w:color="auto" w:fill="4472C4" w:themeFill="accent1"/>
-            <w:hideMark/>
-          </w:tcPr>
-          <w:p>
-            <w:pPr>
-              <w:pStyle w:val="Gpstesto"/>
-              <w:jc w:val="left"/>
-              <w:rPr>
-                <w:rFonts w:ascii="Century Gothic" w:hAnsi="Century Gothic"/>
-                <w:b/>
-                <w:color w:val="FFFFFF" w:themeColor="background1"/>
-                <w:szCs w:val="24"/>
-                <w:lang w:val="it-IT"/>
-              </w:rPr>
-            </w:pPr>
-            <w:r>
-              <w:rPr>
-                <w:rFonts w:ascii="Century Gothic" w:hAnsi="Century Gothic"/>
-                <w:b/>
-                <w:color w:val="FFFFFF" w:themeColor="background1"/>
-                <w:szCs w:val="24"/>
-                <w:lang w:val="it-IT"/>
-              </w:rPr>
-              <w:t>Test Case Name</w:t>
-            </w:r>
-          </w:p>
-        </w:tc>
-        <w:tc>
-          <w:tcPr>
-            <w:tcW w:w="6551" w:type="dxa"/>
-            <w:tcBorders>
-              <w:top w:val="single" w:sz="4" w:space="0" w:color="auto"/>
-              <w:left w:val="single" w:sz="4" w:space="0" w:color="auto"/>
-              <w:bottom w:val="single" w:sz="4" w:space="0" w:color="auto"/>
-              <w:right w:val="single" w:sz="4" w:space="0" w:color="auto"/>
-            </w:tcBorders>
-            <w:hideMark/>
-          </w:tcPr>
-          <w:p>
-            <w:pPr>
-              <w:pStyle w:val="Gpstesto"/>
-              <w:jc w:val="left"/>
-              <w:cnfStyle w:val="000000000000" w:firstRow="0" w:lastRow="0" w:firstColumn="0" w:lastColumn="0" w:oddVBand="0" w:evenVBand="0" w:oddHBand="0" w:evenHBand="0" w:firstRowFirstColumn="0" w:firstRowLastColumn="0" w:lastRowFirstColumn="0" w:lastRowLastColumn="0"/>
-              <w:rPr>
-                <w:rFonts w:ascii="Century Gothic" w:hAnsi="Century Gothic"/>
-                <w:sz w:val="22"/>
-                <w:szCs w:val="22"/>
-                <w:lang w:val="it-IT"/>
-              </w:rPr>
-            </w:pPr>
-            <w:proofErr w:type="spellStart"/>
-            <w:r>
-              <w:rPr>
-                <w:rFonts w:ascii="Century Gothic" w:hAnsi="Century Gothic"/>
-                <w:sz w:val="22"/>
-                <w:szCs w:val="22"/>
-                <w:lang w:val="it-IT"/>
-              </w:rPr>
-              <w:t>Test_EffettuaAutenticazione</w:t>
-            </w:r>
-            <w:proofErr w:type="spellEnd"/>
-          </w:p>
-        </w:tc>
-      </w:tr>
-      <w:tr>
-        <w:tc>
-          <w:tcPr>
-            <w:cnfStyle w:val="001000000000" w:firstRow="0" w:lastRow="0" w:firstColumn="1" w:lastColumn="0" w:oddVBand="0" w:evenVBand="0" w:oddHBand="0" w:evenHBand="0" w:firstRowFirstColumn="0" w:firstRowLastColumn="0" w:lastRowFirstColumn="0" w:lastRowLastColumn="0"/>
-            <w:tcW w:w="2660" w:type="dxa"/>
-            <w:tcBorders>
-              <w:top w:val="single" w:sz="4" w:space="0" w:color="auto"/>
-              <w:left w:val="single" w:sz="4" w:space="0" w:color="auto"/>
-              <w:bottom w:val="single" w:sz="4" w:space="0" w:color="auto"/>
-              <w:right w:val="single" w:sz="4" w:space="0" w:color="auto"/>
-            </w:tcBorders>
-            <w:shd w:val="clear" w:color="auto" w:fill="4472C4" w:themeFill="accent1"/>
-            <w:hideMark/>
-          </w:tcPr>
-          <w:p>
-            <w:pPr>
-              <w:pStyle w:val="Gpstesto"/>
-              <w:jc w:val="left"/>
-              <w:rPr>
-                <w:rFonts w:ascii="Century Gothic" w:hAnsi="Century Gothic"/>
-                <w:b/>
-                <w:color w:val="FFFFFF" w:themeColor="background1"/>
-                <w:szCs w:val="24"/>
-                <w:lang w:val="it-IT"/>
-              </w:rPr>
-            </w:pPr>
-            <w:r>
-              <w:rPr>
-                <w:rFonts w:ascii="Century Gothic" w:hAnsi="Century Gothic"/>
-                <w:b/>
-                <w:color w:val="FFFFFF" w:themeColor="background1"/>
-                <w:szCs w:val="24"/>
-                <w:lang w:val="it-IT"/>
-              </w:rPr>
-              <w:t>Test Case ID</w:t>
-            </w:r>
-          </w:p>
-        </w:tc>
-        <w:tc>
-          <w:tcPr>
-            <w:tcW w:w="6551" w:type="dxa"/>
-            <w:tcBorders>
-              <w:top w:val="single" w:sz="4" w:space="0" w:color="auto"/>
-              <w:left w:val="single" w:sz="4" w:space="0" w:color="auto"/>
-              <w:bottom w:val="single" w:sz="4" w:space="0" w:color="auto"/>
-              <w:right w:val="single" w:sz="4" w:space="0" w:color="auto"/>
-            </w:tcBorders>
-            <w:hideMark/>
-          </w:tcPr>
-          <w:p>
-            <w:pPr>
-              <w:pStyle w:val="Gpstesto"/>
-              <w:jc w:val="left"/>
-              <w:cnfStyle w:val="000000000000" w:firstRow="0" w:lastRow="0" w:firstColumn="0" w:lastColumn="0" w:oddVBand="0" w:evenVBand="0" w:oddHBand="0" w:evenHBand="0" w:firstRowFirstColumn="0" w:firstRowLastColumn="0" w:lastRowFirstColumn="0" w:lastRowLastColumn="0"/>
-              <w:rPr>
-                <w:rFonts w:ascii="Century Gothic" w:hAnsi="Century Gothic"/>
-                <w:sz w:val="22"/>
-                <w:szCs w:val="22"/>
-                <w:lang w:val="it-IT"/>
-              </w:rPr>
-            </w:pPr>
-            <w:r>
-              <w:rPr>
-                <w:rFonts w:ascii="Century Gothic" w:hAnsi="Century Gothic"/>
-                <w:sz w:val="22"/>
-                <w:szCs w:val="22"/>
-                <w:lang w:val="it-IT"/>
-              </w:rPr>
-              <w:t>TC_1.1_0</w:t>
-            </w:r>
-            <w:r>
-              <w:rPr>
-                <w:rFonts w:ascii="Century Gothic" w:hAnsi="Century Gothic"/>
-                <w:sz w:val="22"/>
-                <w:szCs w:val="22"/>
-                <w:lang w:val="it-IT"/>
-              </w:rPr>
-              <w:t>2</w:t>
-            </w:r>
-          </w:p>
-        </w:tc>
-      </w:tr>
-      <w:tr>
-        <w:tc>
-          <w:tcPr>
-            <w:cnfStyle w:val="001000000000" w:firstRow="0" w:lastRow="0" w:firstColumn="1" w:lastColumn="0" w:oddVBand="0" w:evenVBand="0" w:oddHBand="0" w:evenHBand="0" w:firstRowFirstColumn="0" w:firstRowLastColumn="0" w:lastRowFirstColumn="0" w:lastRowLastColumn="0"/>
-            <w:tcW w:w="2660" w:type="dxa"/>
-            <w:tcBorders>
-              <w:top w:val="single" w:sz="4" w:space="0" w:color="auto"/>
-              <w:left w:val="single" w:sz="4" w:space="0" w:color="auto"/>
-              <w:bottom w:val="single" w:sz="4" w:space="0" w:color="auto"/>
-              <w:right w:val="single" w:sz="4" w:space="0" w:color="auto"/>
-            </w:tcBorders>
-            <w:shd w:val="clear" w:color="auto" w:fill="4472C4" w:themeFill="accent1"/>
-            <w:hideMark/>
-          </w:tcPr>
-          <w:p>
-            <w:pPr>
-              <w:pStyle w:val="Gpstesto"/>
-              <w:jc w:val="left"/>
-              <w:rPr>
-                <w:rFonts w:ascii="Century Gothic" w:hAnsi="Century Gothic"/>
-                <w:b/>
-                <w:color w:val="FFFFFF" w:themeColor="background1"/>
-                <w:szCs w:val="24"/>
-                <w:lang w:val="it-IT"/>
-              </w:rPr>
-            </w:pPr>
-            <w:r>
-              <w:rPr>
-                <w:rFonts w:ascii="Century Gothic" w:hAnsi="Century Gothic"/>
-                <w:b/>
-                <w:color w:val="FFFFFF" w:themeColor="background1"/>
-                <w:szCs w:val="24"/>
-                <w:lang w:val="it-IT"/>
-              </w:rPr>
-              <w:t>Condizione di Entrata</w:t>
-            </w:r>
-          </w:p>
-        </w:tc>
-        <w:tc>
-          <w:tcPr>
-            <w:tcW w:w="6551" w:type="dxa"/>
-            <w:tcBorders>
-              <w:top w:val="single" w:sz="4" w:space="0" w:color="auto"/>
-              <w:left w:val="single" w:sz="4" w:space="0" w:color="auto"/>
-              <w:bottom w:val="single" w:sz="4" w:space="0" w:color="auto"/>
-              <w:right w:val="single" w:sz="4" w:space="0" w:color="auto"/>
-            </w:tcBorders>
-            <w:hideMark/>
-          </w:tcPr>
-          <w:p>
-            <w:pPr>
-              <w:pStyle w:val="Gpstesto"/>
-              <w:jc w:val="left"/>
-              <w:cnfStyle w:val="000000000000" w:firstRow="0" w:lastRow="0" w:firstColumn="0" w:lastColumn="0" w:oddVBand="0" w:evenVBand="0" w:oddHBand="0" w:evenHBand="0" w:firstRowFirstColumn="0" w:firstRowLastColumn="0" w:lastRowFirstColumn="0" w:lastRowLastColumn="0"/>
-              <w:rPr>
-                <w:rFonts w:ascii="Century Gothic" w:hAnsi="Century Gothic"/>
-                <w:sz w:val="22"/>
-                <w:szCs w:val="22"/>
-                <w:lang w:val="it-IT"/>
-              </w:rPr>
-            </w:pPr>
-            <w:r>
-              <w:rPr>
-                <w:rFonts w:ascii="Century Gothic" w:hAnsi="Century Gothic"/>
-                <w:sz w:val="22"/>
-                <w:szCs w:val="22"/>
-                <w:lang w:val="it-IT"/>
-              </w:rPr>
-              <w:t xml:space="preserve">L’utente è registrato a </w:t>
-            </w:r>
-            <w:proofErr w:type="spellStart"/>
-            <w:r>
-              <w:rPr>
-                <w:rFonts w:ascii="Century Gothic" w:hAnsi="Century Gothic"/>
-                <w:sz w:val="22"/>
-                <w:szCs w:val="22"/>
-                <w:lang w:val="it-IT"/>
-              </w:rPr>
-              <w:t>LetsMeet</w:t>
-            </w:r>
-            <w:proofErr w:type="spellEnd"/>
-            <w:r>
-              <w:rPr>
-                <w:rFonts w:ascii="Century Gothic" w:hAnsi="Century Gothic"/>
-                <w:sz w:val="22"/>
-                <w:szCs w:val="22"/>
-                <w:lang w:val="it-IT"/>
-              </w:rPr>
-              <w:t>.</w:t>
-            </w:r>
-          </w:p>
-        </w:tc>
-      </w:tr>
-      <w:tr>
-        <w:tc>
-          <w:tcPr>
-            <w:cnfStyle w:val="001000000000" w:firstRow="0" w:lastRow="0" w:firstColumn="1" w:lastColumn="0" w:oddVBand="0" w:evenVBand="0" w:oddHBand="0" w:evenHBand="0" w:firstRowFirstColumn="0" w:firstRowLastColumn="0" w:lastRowFirstColumn="0" w:lastRowLastColumn="0"/>
-            <w:tcW w:w="2660" w:type="dxa"/>
-            <w:tcBorders>
-              <w:top w:val="single" w:sz="4" w:space="0" w:color="auto"/>
-              <w:left w:val="single" w:sz="4" w:space="0" w:color="auto"/>
-              <w:bottom w:val="single" w:sz="4" w:space="0" w:color="auto"/>
-              <w:right w:val="single" w:sz="4" w:space="0" w:color="auto"/>
-            </w:tcBorders>
-            <w:shd w:val="clear" w:color="auto" w:fill="4472C4" w:themeFill="accent1"/>
-            <w:hideMark/>
-          </w:tcPr>
-          <w:p>
-            <w:pPr>
-              <w:pStyle w:val="Gpstesto"/>
-              <w:jc w:val="left"/>
-              <w:rPr>
-                <w:rFonts w:ascii="Century Gothic" w:hAnsi="Century Gothic"/>
-                <w:b/>
-                <w:color w:val="FFFFFF" w:themeColor="background1"/>
-                <w:szCs w:val="24"/>
-                <w:lang w:val="it-IT"/>
-              </w:rPr>
-            </w:pPr>
-            <w:r>
-              <w:rPr>
-                <w:rFonts w:ascii="Century Gothic" w:hAnsi="Century Gothic"/>
-                <w:b/>
-                <w:color w:val="FFFFFF" w:themeColor="background1"/>
-                <w:szCs w:val="24"/>
-                <w:lang w:val="it-IT"/>
-              </w:rPr>
-              <w:t>Flusso degli Eventi</w:t>
-            </w:r>
-          </w:p>
-        </w:tc>
-        <w:tc>
-          <w:tcPr>
-            <w:tcW w:w="6551" w:type="dxa"/>
-            <w:tcBorders>
-              <w:top w:val="single" w:sz="4" w:space="0" w:color="auto"/>
-              <w:left w:val="single" w:sz="4" w:space="0" w:color="auto"/>
-              <w:bottom w:val="single" w:sz="4" w:space="0" w:color="auto"/>
-              <w:right w:val="single" w:sz="4" w:space="0" w:color="auto"/>
-            </w:tcBorders>
-            <w:hideMark/>
-          </w:tcPr>
-          <w:p>
-            <w:pPr>
-              <w:pStyle w:val="Gpstesto"/>
-              <w:numPr>
-                <w:ilvl w:val="0"/>
-                <w:numId w:val="5"/>
-              </w:numPr>
-              <w:jc w:val="left"/>
-              <w:cnfStyle w:val="000000000000" w:firstRow="0" w:lastRow="0" w:firstColumn="0" w:lastColumn="0" w:oddVBand="0" w:evenVBand="0" w:oddHBand="0" w:evenHBand="0" w:firstRowFirstColumn="0" w:firstRowLastColumn="0" w:lastRowFirstColumn="0" w:lastRowLastColumn="0"/>
-              <w:rPr>
-                <w:rFonts w:ascii="Century Gothic" w:hAnsi="Century Gothic"/>
-                <w:sz w:val="22"/>
-                <w:szCs w:val="22"/>
-                <w:lang w:val="it-IT"/>
-              </w:rPr>
-            </w:pPr>
-            <w:r>
-              <w:rPr>
-                <w:rFonts w:ascii="Century Gothic" w:hAnsi="Century Gothic"/>
-                <w:sz w:val="22"/>
-                <w:szCs w:val="22"/>
-                <w:lang w:val="it-IT"/>
-              </w:rPr>
-              <w:t>L’utente accede alla pagina di login.</w:t>
-            </w:r>
-          </w:p>
-          <w:p>
-            <w:pPr>
-              <w:pStyle w:val="Gpstesto"/>
-              <w:numPr>
-                <w:ilvl w:val="0"/>
-                <w:numId w:val="5"/>
-              </w:numPr>
-              <w:jc w:val="left"/>
-              <w:cnfStyle w:val="000000000000" w:firstRow="0" w:lastRow="0" w:firstColumn="0" w:lastColumn="0" w:oddVBand="0" w:evenVBand="0" w:oddHBand="0" w:evenHBand="0" w:firstRowFirstColumn="0" w:firstRowLastColumn="0" w:lastRowFirstColumn="0" w:lastRowLastColumn="0"/>
-              <w:rPr>
-                <w:rFonts w:ascii="Century Gothic" w:hAnsi="Century Gothic"/>
-                <w:sz w:val="22"/>
-                <w:szCs w:val="22"/>
-                <w:lang w:val="it-IT"/>
-              </w:rPr>
-            </w:pPr>
-            <w:proofErr w:type="spellStart"/>
-            <w:r>
-              <w:rPr>
-                <w:rFonts w:ascii="Century Gothic" w:hAnsi="Century Gothic"/>
-                <w:sz w:val="22"/>
-                <w:szCs w:val="22"/>
-                <w:lang w:val="it-IT"/>
-              </w:rPr>
-              <w:t>LetsMeet</w:t>
-            </w:r>
-            <w:proofErr w:type="spellEnd"/>
-            <w:r>
-              <w:rPr>
-                <w:rFonts w:ascii="Century Gothic" w:hAnsi="Century Gothic"/>
-                <w:sz w:val="22"/>
-                <w:szCs w:val="22"/>
-                <w:lang w:val="it-IT"/>
-              </w:rPr>
-              <w:t xml:space="preserve"> presenta un </w:t>
-            </w:r>
-            <w:proofErr w:type="spellStart"/>
-            <w:r>
-              <w:rPr>
-                <w:rFonts w:ascii="Century Gothic" w:hAnsi="Century Gothic"/>
-                <w:sz w:val="22"/>
-                <w:szCs w:val="22"/>
-                <w:lang w:val="it-IT"/>
-              </w:rPr>
-              <w:t>form</w:t>
-            </w:r>
-            <w:proofErr w:type="spellEnd"/>
-            <w:r>
-              <w:rPr>
-                <w:rFonts w:ascii="Century Gothic" w:hAnsi="Century Gothic"/>
-                <w:sz w:val="22"/>
-                <w:szCs w:val="22"/>
-                <w:lang w:val="it-IT"/>
-              </w:rPr>
-              <w:t xml:space="preserve"> in cui inserire:</w:t>
-            </w:r>
-          </w:p>
-          <w:p>
-            <w:pPr>
-              <w:pStyle w:val="Gpstesto"/>
-              <w:numPr>
-                <w:ilvl w:val="0"/>
-                <w:numId w:val="4"/>
-              </w:numPr>
-              <w:spacing w:before="0"/>
-              <w:jc w:val="left"/>
-              <w:cnfStyle w:val="000000000000" w:firstRow="0" w:lastRow="0" w:firstColumn="0" w:lastColumn="0" w:oddVBand="0" w:evenVBand="0" w:oddHBand="0" w:evenHBand="0" w:firstRowFirstColumn="0" w:firstRowLastColumn="0" w:lastRowFirstColumn="0" w:lastRowLastColumn="0"/>
-              <w:rPr>
-                <w:rFonts w:ascii="Century Gothic" w:hAnsi="Century Gothic"/>
-                <w:sz w:val="22"/>
-                <w:szCs w:val="22"/>
-                <w:lang w:val="it-IT"/>
-              </w:rPr>
-            </w:pPr>
-            <w:r>
-              <w:rPr>
-                <w:rFonts w:ascii="Century Gothic" w:hAnsi="Century Gothic"/>
-                <w:sz w:val="22"/>
-                <w:szCs w:val="22"/>
-                <w:lang w:val="it-IT"/>
-              </w:rPr>
-              <w:t>Username</w:t>
-            </w:r>
-            <w:r>
-              <w:rPr>
-                <w:rFonts w:ascii="Century Gothic" w:hAnsi="Century Gothic"/>
-                <w:sz w:val="22"/>
-                <w:szCs w:val="22"/>
-                <w:lang w:val="it-IT"/>
-              </w:rPr>
-              <w:t>;</w:t>
-            </w:r>
-          </w:p>
-          <w:p>
-            <w:pPr>
-              <w:pStyle w:val="Gpstesto"/>
-              <w:numPr>
-                <w:ilvl w:val="0"/>
-                <w:numId w:val="4"/>
-              </w:numPr>
-              <w:spacing w:before="0"/>
-              <w:jc w:val="left"/>
-              <w:cnfStyle w:val="000000000000" w:firstRow="0" w:lastRow="0" w:firstColumn="0" w:lastColumn="0" w:oddVBand="0" w:evenVBand="0" w:oddHBand="0" w:evenHBand="0" w:firstRowFirstColumn="0" w:firstRowLastColumn="0" w:lastRowFirstColumn="0" w:lastRowLastColumn="0"/>
-              <w:rPr>
-                <w:rFonts w:ascii="Century Gothic" w:hAnsi="Century Gothic"/>
-                <w:sz w:val="22"/>
-                <w:szCs w:val="22"/>
-                <w:lang w:val="it-IT"/>
-              </w:rPr>
-            </w:pPr>
-            <w:r>
-              <w:rPr>
-                <w:rFonts w:ascii="Century Gothic" w:hAnsi="Century Gothic"/>
-                <w:sz w:val="22"/>
-                <w:szCs w:val="22"/>
-                <w:lang w:val="it-IT"/>
-              </w:rPr>
-              <w:t>Password.</w:t>
-            </w:r>
-          </w:p>
-          <w:p>
-            <w:pPr>
-              <w:pStyle w:val="Gpstesto"/>
-              <w:numPr>
-                <w:ilvl w:val="0"/>
-                <w:numId w:val="5"/>
-              </w:numPr>
-              <w:spacing w:before="0"/>
-              <w:jc w:val="left"/>
-              <w:cnfStyle w:val="000000000000" w:firstRow="0" w:lastRow="0" w:firstColumn="0" w:lastColumn="0" w:oddVBand="0" w:evenVBand="0" w:oddHBand="0" w:evenHBand="0" w:firstRowFirstColumn="0" w:firstRowLastColumn="0" w:lastRowFirstColumn="0" w:lastRowLastColumn="0"/>
-              <w:rPr>
-                <w:rFonts w:ascii="Century Gothic" w:hAnsi="Century Gothic"/>
-                <w:sz w:val="22"/>
-                <w:szCs w:val="22"/>
-                <w:lang w:val="it-IT"/>
-              </w:rPr>
-            </w:pPr>
-            <w:r>
-              <w:rPr>
-                <w:rFonts w:ascii="Century Gothic" w:hAnsi="Century Gothic"/>
-                <w:sz w:val="22"/>
-                <w:szCs w:val="22"/>
-                <w:lang w:val="it-IT"/>
-              </w:rPr>
-              <w:t>Clicca su login</w:t>
-            </w:r>
-          </w:p>
-        </w:tc>
-      </w:tr>
-      <w:tr>
-        <w:tc>
-          <w:tcPr>
-            <w:cnfStyle w:val="001000000000" w:firstRow="0" w:lastRow="0" w:firstColumn="1" w:lastColumn="0" w:oddVBand="0" w:evenVBand="0" w:oddHBand="0" w:evenHBand="0" w:firstRowFirstColumn="0" w:firstRowLastColumn="0" w:lastRowFirstColumn="0" w:lastRowLastColumn="0"/>
-            <w:tcW w:w="2660" w:type="dxa"/>
-            <w:tcBorders>
-              <w:top w:val="single" w:sz="4" w:space="0" w:color="auto"/>
-              <w:left w:val="single" w:sz="4" w:space="0" w:color="auto"/>
-              <w:bottom w:val="single" w:sz="4" w:space="0" w:color="auto"/>
-              <w:right w:val="single" w:sz="4" w:space="0" w:color="auto"/>
-            </w:tcBorders>
-            <w:shd w:val="clear" w:color="auto" w:fill="4472C4" w:themeFill="accent1"/>
-          </w:tcPr>
-          <w:p>
-            <w:pPr>
-              <w:pStyle w:val="Gpstesto"/>
-              <w:jc w:val="left"/>
-              <w:rPr>
-                <w:rFonts w:ascii="Century Gothic" w:hAnsi="Century Gothic"/>
-                <w:b/>
-                <w:color w:val="FFFFFF" w:themeColor="background1"/>
-                <w:szCs w:val="24"/>
-                <w:lang w:val="it-IT"/>
-              </w:rPr>
-            </w:pPr>
-            <w:r>
-              <w:rPr>
-                <w:rFonts w:ascii="Century Gothic" w:hAnsi="Century Gothic"/>
-                <w:b/>
-                <w:color w:val="FFFFFF" w:themeColor="background1"/>
-                <w:szCs w:val="24"/>
-                <w:lang w:val="it-IT"/>
-              </w:rPr>
-              <w:t>Test Data</w:t>
-            </w:r>
-          </w:p>
-        </w:tc>
-        <w:tc>
-          <w:tcPr>
-            <w:tcW w:w="6551" w:type="dxa"/>
-            <w:tcBorders>
-              <w:top w:val="single" w:sz="4" w:space="0" w:color="auto"/>
-              <w:left w:val="single" w:sz="4" w:space="0" w:color="auto"/>
-              <w:bottom w:val="single" w:sz="4" w:space="0" w:color="auto"/>
-              <w:right w:val="single" w:sz="4" w:space="0" w:color="auto"/>
-            </w:tcBorders>
-          </w:tcPr>
-          <w:p>
-            <w:pPr>
-              <w:pStyle w:val="Gpstesto"/>
-              <w:ind w:left="360"/>
-              <w:jc w:val="left"/>
-              <w:cnfStyle w:val="000000000000" w:firstRow="0" w:lastRow="0" w:firstColumn="0" w:lastColumn="0" w:oddVBand="0" w:evenVBand="0" w:oddHBand="0" w:evenHBand="0" w:firstRowFirstColumn="0" w:firstRowLastColumn="0" w:lastRowFirstColumn="0" w:lastRowLastColumn="0"/>
-              <w:rPr>
-                <w:rFonts w:ascii="Century Gothic" w:hAnsi="Century Gothic"/>
-                <w:sz w:val="22"/>
-                <w:lang w:val="it-IT"/>
-              </w:rPr>
-            </w:pPr>
-            <w:r>
-              <w:rPr>
-                <w:rFonts w:ascii="Century Gothic" w:hAnsi="Century Gothic"/>
-                <w:sz w:val="22"/>
-                <w:lang w:val="it-IT"/>
-              </w:rPr>
-              <w:t>Username = username</w:t>
-            </w:r>
-          </w:p>
-          <w:p>
-            <w:pPr>
-              <w:pStyle w:val="Gpstesto"/>
-              <w:ind w:left="360"/>
-              <w:jc w:val="left"/>
-              <w:cnfStyle w:val="000000000000" w:firstRow="0" w:lastRow="0" w:firstColumn="0" w:lastColumn="0" w:oddVBand="0" w:evenVBand="0" w:oddHBand="0" w:evenHBand="0" w:firstRowFirstColumn="0" w:firstRowLastColumn="0" w:lastRowFirstColumn="0" w:lastRowLastColumn="0"/>
-              <w:rPr>
-                <w:rFonts w:ascii="Century Gothic" w:hAnsi="Century Gothic"/>
-                <w:sz w:val="22"/>
-                <w:lang w:val="it-IT"/>
-              </w:rPr>
-            </w:pPr>
-            <w:r>
-              <w:rPr>
-                <w:rFonts w:ascii="Century Gothic" w:hAnsi="Century Gothic"/>
-                <w:sz w:val="22"/>
-                <w:lang w:val="it-IT"/>
-              </w:rPr>
-              <w:t>Password = username45</w:t>
-            </w:r>
-          </w:p>
-        </w:tc>
-      </w:tr>
-      <w:tr>
-        <w:tc>
-          <w:tcPr>
-            <w:cnfStyle w:val="001000000000" w:firstRow="0" w:lastRow="0" w:firstColumn="1" w:lastColumn="0" w:oddVBand="0" w:evenVBand="0" w:oddHBand="0" w:evenHBand="0" w:firstRowFirstColumn="0" w:firstRowLastColumn="0" w:lastRowFirstColumn="0" w:lastRowLastColumn="0"/>
-            <w:tcW w:w="2660" w:type="dxa"/>
-            <w:tcBorders>
-              <w:top w:val="single" w:sz="4" w:space="0" w:color="auto"/>
-              <w:left w:val="single" w:sz="4" w:space="0" w:color="auto"/>
-              <w:bottom w:val="single" w:sz="4" w:space="0" w:color="auto"/>
-              <w:right w:val="single" w:sz="4" w:space="0" w:color="auto"/>
-            </w:tcBorders>
-            <w:shd w:val="clear" w:color="auto" w:fill="4472C4" w:themeFill="accent1"/>
-            <w:hideMark/>
-          </w:tcPr>
-          <w:p>
-            <w:pPr>
-              <w:pStyle w:val="Gpstesto"/>
-              <w:jc w:val="left"/>
-              <w:rPr>
-                <w:rFonts w:ascii="Century Gothic" w:hAnsi="Century Gothic"/>
-                <w:b/>
-                <w:color w:val="FFFFFF" w:themeColor="background1"/>
-                <w:szCs w:val="24"/>
-                <w:lang w:val="it-IT"/>
-              </w:rPr>
-            </w:pPr>
-            <w:r>
-              <w:rPr>
-                <w:rFonts w:ascii="Century Gothic" w:hAnsi="Century Gothic"/>
-                <w:b/>
-                <w:color w:val="FFFFFF" w:themeColor="background1"/>
-                <w:szCs w:val="24"/>
-                <w:lang w:val="it-IT"/>
-              </w:rPr>
-              <w:t>Oracolo</w:t>
-            </w:r>
-          </w:p>
-        </w:tc>
-        <w:tc>
-          <w:tcPr>
-            <w:tcW w:w="6551" w:type="dxa"/>
-            <w:tcBorders>
-              <w:top w:val="single" w:sz="4" w:space="0" w:color="auto"/>
-              <w:left w:val="single" w:sz="4" w:space="0" w:color="auto"/>
-              <w:bottom w:val="single" w:sz="4" w:space="0" w:color="auto"/>
-              <w:right w:val="single" w:sz="4" w:space="0" w:color="auto"/>
-            </w:tcBorders>
-            <w:hideMark/>
-          </w:tcPr>
-          <w:p>
-            <w:pPr>
-              <w:pStyle w:val="Gpstesto"/>
-              <w:jc w:val="left"/>
-              <w:cnfStyle w:val="000000000000" w:firstRow="0" w:lastRow="0" w:firstColumn="0" w:lastColumn="0" w:oddVBand="0" w:evenVBand="0" w:oddHBand="0" w:evenHBand="0" w:firstRowFirstColumn="0" w:firstRowLastColumn="0" w:lastRowFirstColumn="0" w:lastRowLastColumn="0"/>
-              <w:rPr>
-                <w:rFonts w:ascii="Century Gothic" w:hAnsi="Century Gothic"/>
-                <w:sz w:val="22"/>
-                <w:szCs w:val="22"/>
-                <w:lang w:val="it-IT"/>
-              </w:rPr>
-            </w:pPr>
-            <w:r>
-              <w:rPr>
-                <w:rFonts w:ascii="Century Gothic" w:hAnsi="Century Gothic"/>
-                <w:sz w:val="22"/>
-                <w:szCs w:val="22"/>
-                <w:lang w:val="it-IT"/>
-              </w:rPr>
-              <w:t>Il sistema mostra un messaggio di errore dove indica che la compilazione del campo è errata per mancato match di corrispondenza.</w:t>
-            </w:r>
-          </w:p>
-        </w:tc>
-      </w:tr>
-      <w:tr>
-        <w:tc>
-          <w:tcPr>
-            <w:cnfStyle w:val="001000000000" w:firstRow="0" w:lastRow="0" w:firstColumn="1" w:lastColumn="0" w:oddVBand="0" w:evenVBand="0" w:oddHBand="0" w:evenHBand="0" w:firstRowFirstColumn="0" w:firstRowLastColumn="0" w:lastRowFirstColumn="0" w:lastRowLastColumn="0"/>
-            <w:tcW w:w="2660" w:type="dxa"/>
-            <w:tcBorders>
-              <w:top w:val="single" w:sz="4" w:space="0" w:color="auto"/>
-              <w:left w:val="single" w:sz="4" w:space="0" w:color="auto"/>
-              <w:bottom w:val="single" w:sz="4" w:space="0" w:color="auto"/>
-              <w:right w:val="single" w:sz="4" w:space="0" w:color="auto"/>
-            </w:tcBorders>
-            <w:shd w:val="clear" w:color="auto" w:fill="4472C4" w:themeFill="accent1"/>
-          </w:tcPr>
-          <w:p>
-            <w:pPr>
-              <w:pStyle w:val="Gpstesto"/>
-              <w:jc w:val="left"/>
-              <w:rPr>
-                <w:rFonts w:ascii="Century Gothic" w:hAnsi="Century Gothic"/>
-                <w:b/>
-                <w:color w:val="FFFFFF" w:themeColor="background1"/>
-                <w:szCs w:val="24"/>
-                <w:lang w:val="it-IT"/>
-              </w:rPr>
-            </w:pPr>
-            <w:r>
-              <w:rPr>
-                <w:rFonts w:ascii="Century Gothic" w:hAnsi="Century Gothic"/>
-                <w:b/>
-                <w:color w:val="FFFFFF" w:themeColor="background1"/>
-                <w:szCs w:val="24"/>
-                <w:lang w:val="it-IT"/>
-              </w:rPr>
-              <w:t>Risultato Attuale</w:t>
-            </w:r>
-          </w:p>
-        </w:tc>
-        <w:tc>
-          <w:tcPr>
-            <w:tcW w:w="6551" w:type="dxa"/>
-            <w:tcBorders>
-              <w:top w:val="single" w:sz="4" w:space="0" w:color="auto"/>
-              <w:left w:val="single" w:sz="4" w:space="0" w:color="auto"/>
-              <w:bottom w:val="single" w:sz="4" w:space="0" w:color="auto"/>
-              <w:right w:val="single" w:sz="4" w:space="0" w:color="auto"/>
-            </w:tcBorders>
-          </w:tcPr>
-          <w:p>
-            <w:pPr>
-              <w:pStyle w:val="Gpstesto"/>
-              <w:jc w:val="left"/>
-              <w:cnfStyle w:val="000000000000" w:firstRow="0" w:lastRow="0" w:firstColumn="0" w:lastColumn="0" w:oddVBand="0" w:evenVBand="0" w:oddHBand="0" w:evenHBand="0" w:firstRowFirstColumn="0" w:firstRowLastColumn="0" w:lastRowFirstColumn="0" w:lastRowLastColumn="0"/>
-              <w:rPr>
-                <w:rFonts w:ascii="Century Gothic" w:hAnsi="Century Gothic"/>
-                <w:sz w:val="22"/>
-                <w:lang w:val="it-IT"/>
-              </w:rPr>
-            </w:pPr>
-            <w:r>
-              <w:rPr>
-                <w:rFonts w:ascii="Century Gothic" w:hAnsi="Century Gothic"/>
-                <w:sz w:val="22"/>
-                <w:szCs w:val="22"/>
-                <w:lang w:val="it-IT"/>
-              </w:rPr>
-              <w:t>Il sistema mostra un messaggio di errore dove indica che la compilazione del campo è errata</w:t>
-            </w:r>
-            <w:r>
-              <w:rPr>
-                <w:rFonts w:ascii="Century Gothic" w:hAnsi="Century Gothic"/>
-                <w:sz w:val="22"/>
-                <w:szCs w:val="22"/>
-                <w:lang w:val="it-IT"/>
-              </w:rPr>
-              <w:t xml:space="preserve"> per mancato match di corrispondenza</w:t>
-            </w:r>
-            <w:r>
-              <w:rPr>
-                <w:rFonts w:ascii="Century Gothic" w:hAnsi="Century Gothic"/>
-                <w:sz w:val="22"/>
-                <w:szCs w:val="22"/>
-                <w:lang w:val="it-IT"/>
-              </w:rPr>
-              <w:t>.</w:t>
-            </w:r>
-          </w:p>
-        </w:tc>
-      </w:tr>
-      <w:tr>
-        <w:tc>
-          <w:tcPr>
-            <w:cnfStyle w:val="001000000000" w:firstRow="0" w:lastRow="0" w:firstColumn="1" w:lastColumn="0" w:oddVBand="0" w:evenVBand="0" w:oddHBand="0" w:evenHBand="0" w:firstRowFirstColumn="0" w:firstRowLastColumn="0" w:lastRowFirstColumn="0" w:lastRowLastColumn="0"/>
-            <w:tcW w:w="2660" w:type="dxa"/>
-            <w:tcBorders>
-              <w:top w:val="single" w:sz="4" w:space="0" w:color="auto"/>
-              <w:left w:val="single" w:sz="4" w:space="0" w:color="auto"/>
-              <w:bottom w:val="single" w:sz="4" w:space="0" w:color="auto"/>
-              <w:right w:val="single" w:sz="4" w:space="0" w:color="auto"/>
-            </w:tcBorders>
-            <w:shd w:val="clear" w:color="auto" w:fill="4472C4" w:themeFill="accent1"/>
-          </w:tcPr>
-          <w:p>
-            <w:pPr>
-              <w:pStyle w:val="Gpstesto"/>
-              <w:jc w:val="left"/>
-              <w:rPr>
-                <w:rFonts w:ascii="Century Gothic" w:hAnsi="Century Gothic"/>
-                <w:b/>
-                <w:color w:val="FFFFFF" w:themeColor="background1"/>
-                <w:szCs w:val="24"/>
-              </w:rPr>
-            </w:pPr>
-            <w:r>
-              <w:rPr>
-                <w:rFonts w:ascii="Century Gothic" w:hAnsi="Century Gothic"/>
-                <w:b/>
-                <w:color w:val="FFFFFF" w:themeColor="background1"/>
-                <w:szCs w:val="24"/>
-              </w:rPr>
-              <w:t>Pass/Fail</w:t>
-            </w:r>
-          </w:p>
-        </w:tc>
-        <w:tc>
-          <w:tcPr>
-            <w:tcW w:w="6551" w:type="dxa"/>
-            <w:tcBorders>
-              <w:top w:val="single" w:sz="4" w:space="0" w:color="auto"/>
-              <w:left w:val="single" w:sz="4" w:space="0" w:color="auto"/>
-              <w:bottom w:val="single" w:sz="4" w:space="0" w:color="auto"/>
-              <w:right w:val="single" w:sz="4" w:space="0" w:color="auto"/>
-            </w:tcBorders>
-          </w:tcPr>
-          <w:p>
-            <w:pPr>
-              <w:pStyle w:val="Gpstesto"/>
-              <w:jc w:val="left"/>
-              <w:cnfStyle w:val="000000000000" w:firstRow="0" w:lastRow="0" w:firstColumn="0" w:lastColumn="0" w:oddVBand="0" w:evenVBand="0" w:oddHBand="0" w:evenHBand="0" w:firstRowFirstColumn="0" w:firstRowLastColumn="0" w:lastRowFirstColumn="0" w:lastRowLastColumn="0"/>
-              <w:rPr>
-                <w:rFonts w:ascii="Century Gothic" w:hAnsi="Century Gothic"/>
-                <w:sz w:val="22"/>
-              </w:rPr>
-            </w:pPr>
-            <w:r>
-              <w:rPr>
-                <w:rFonts w:ascii="Century Gothic" w:hAnsi="Century Gothic"/>
-                <w:sz w:val="22"/>
-              </w:rPr>
-              <w:t>Fail</w:t>
-            </w:r>
-          </w:p>
-        </w:tc>
-      </w:tr>
-    </w:tbl>
-    <w:p>
-      <w:r>
-        <w:tab/>
-      </w:r>
-    </w:p>
-    <w:p>
-      <w:pPr>
-        <w:pStyle w:val="Gpstesto"/>
-        <w:jc w:val="left"/>
-        <w:rPr>
-          <w:b/>
-        </w:rPr>
-      </w:pPr>
-      <w:bookmarkStart w:id="18" w:name="_Toc531551023"/>
-    </w:p>
-    <w:p>
-      <w:pPr>
-        <w:pStyle w:val="Gpstesto"/>
-        <w:jc w:val="left"/>
-        <w:rPr>
-          <w:b/>
-        </w:rPr>
-      </w:pPr>
-    </w:p>
-    <w:p>
-      <w:pPr>
-        <w:pStyle w:val="Gpstesto"/>
-        <w:jc w:val="left"/>
-        <w:rPr>
-          <w:b/>
-        </w:rPr>
-      </w:pPr>
-    </w:p>
-    <w:p>
-      <w:pPr>
-        <w:pStyle w:val="Gpstesto"/>
-        <w:jc w:val="left"/>
-        <w:rPr>
-          <w:b/>
-        </w:rPr>
-      </w:pPr>
-    </w:p>
-    <w:p>
-      <w:pPr>
-        <w:pStyle w:val="Gpstesto"/>
-        <w:jc w:val="left"/>
-        <w:rPr>
-          <w:b/>
-        </w:rPr>
-      </w:pPr>
-    </w:p>
-    <w:p>
-      <w:pPr>
-        <w:pStyle w:val="Gpstesto"/>
-        <w:jc w:val="left"/>
-        <w:rPr>
-          <w:b/>
-        </w:rPr>
-      </w:pPr>
-    </w:p>
-    <w:p>
-      <w:pPr>
-        <w:pStyle w:val="Gpstesto"/>
-        <w:jc w:val="left"/>
-        <w:rPr>
-          <w:b/>
-        </w:rPr>
-      </w:pPr>
-    </w:p>
-    <w:p>
-      <w:pPr>
-        <w:pStyle w:val="Gpstesto"/>
-        <w:jc w:val="left"/>
-        <w:rPr>
-          <w:b/>
-        </w:rPr>
-      </w:pPr>
-    </w:p>
-    <w:p>
-      <w:pPr>
-        <w:pStyle w:val="Gpstesto"/>
-        <w:jc w:val="left"/>
-        <w:rPr>
-          <w:b/>
-        </w:rPr>
-      </w:pPr>
-    </w:p>
-    <w:p>
-      <w:pPr>
-        <w:pStyle w:val="Gpstesto"/>
-        <w:jc w:val="left"/>
-        <w:rPr>
-          <w:b/>
-        </w:rPr>
-      </w:pPr>
-    </w:p>
-    <w:p>
-      <w:pPr>
-        <w:pStyle w:val="Gpstesto"/>
-        <w:jc w:val="left"/>
-        <w:rPr>
-          <w:b/>
-        </w:rPr>
-      </w:pPr>
-    </w:p>
-    <w:p>
-      <w:pPr>
-        <w:pStyle w:val="Gpstesto"/>
-        <w:jc w:val="left"/>
-        <w:rPr>
-          <w:b/>
-        </w:rPr>
-      </w:pPr>
-    </w:p>
-    <w:p>
-      <w:pPr>
-        <w:pStyle w:val="Gpstesto"/>
-        <w:jc w:val="left"/>
-        <w:rPr>
-          <w:b/>
-        </w:rPr>
-      </w:pPr>
-      <w:r>
-        <w:rPr>
-          <w:b/>
-        </w:rPr>
-        <w:lastRenderedPageBreak/>
-        <w:t>CLASSE DI EQUIVALENZA AUTENTICAZIONE FALLITA CAMPO NON COMPILATO</w:t>
       </w:r>
       <w:bookmarkEnd w:id="18"/>
     </w:p>
@@ -2651,7 +3335,7 @@
                 <w:szCs w:val="22"/>
                 <w:lang w:val="it-IT"/>
               </w:rPr>
-              <w:t>3</w:t>
+              <w:t>2</w:t>
             </w:r>
           </w:p>
         </w:tc>
@@ -2803,7 +3487,7 @@
               <w:pStyle w:val="Gpstesto"/>
               <w:numPr>
                 <w:ilvl w:val="0"/>
-                <w:numId w:val="8"/>
+                <w:numId w:val="5"/>
               </w:numPr>
               <w:jc w:val="left"/>
               <w:cnfStyle w:val="000000000000" w:firstRow="0" w:lastRow="0" w:firstColumn="0" w:lastColumn="0" w:oddVBand="0" w:evenVBand="0" w:oddHBand="0" w:evenHBand="0" w:firstRowFirstColumn="0" w:firstRowLastColumn="0" w:lastRowFirstColumn="0" w:lastRowLastColumn="0"/>
@@ -2829,7 +3513,7 @@
               <w:pStyle w:val="Gpstesto"/>
               <w:numPr>
                 <w:ilvl w:val="0"/>
-                <w:numId w:val="8"/>
+                <w:numId w:val="5"/>
               </w:numPr>
               <w:jc w:val="left"/>
               <w:cnfStyle w:val="000000000000" w:firstRow="0" w:lastRow="0" w:firstColumn="0" w:lastColumn="0" w:oddVBand="0" w:evenVBand="0" w:oddHBand="0" w:evenHBand="0" w:firstRowFirstColumn="0" w:firstRowLastColumn="0" w:lastRowFirstColumn="0" w:lastRowLastColumn="0"/>
@@ -2949,7 +3633,7 @@
               <w:pStyle w:val="Gpstesto"/>
               <w:numPr>
                 <w:ilvl w:val="0"/>
-                <w:numId w:val="8"/>
+                <w:numId w:val="5"/>
               </w:numPr>
               <w:spacing w:before="0"/>
               <w:jc w:val="left"/>
@@ -2968,7 +3652,7 @@
                 <w:szCs w:val="22"/>
                 <w:lang w:val="it-IT"/>
               </w:rPr>
-              <w:t>Clicca su Login</w:t>
+              <w:t>Clicca su login</w:t>
             </w:r>
           </w:p>
         </w:tc>
@@ -3059,31 +3743,7 @@
                 <w:sz w:val="22"/>
                 <w:lang w:val="it-IT"/>
               </w:rPr>
-              <w:t xml:space="preserve">Password = </w:t>
-            </w:r>
-            <w:r>
-              <w:rPr>
-                <w:rFonts w:ascii="Century Gothic" w:hAnsi="Century Gothic"/>
-                <w:sz w:val="22"/>
-                <w:lang w:val="it-IT"/>
-              </w:rPr>
-              <w:t>// (viene la</w:t>
-            </w:r>
-            <w:r>
-              <w:rPr>
-                <w:rFonts w:ascii="Century Gothic" w:hAnsi="Century Gothic"/>
-                <w:sz w:val="22"/>
-                <w:lang w:val="it-IT"/>
-              </w:rPr>
-              <w:t>s</w:t>
-            </w:r>
-            <w:r>
-              <w:rPr>
-                <w:rFonts w:ascii="Century Gothic" w:hAnsi="Century Gothic"/>
-                <w:sz w:val="22"/>
-                <w:lang w:val="it-IT"/>
-              </w:rPr>
-              <w:t>ciato vuoto)</w:t>
+              <w:t>Password = username45</w:t>
             </w:r>
           </w:p>
         </w:tc>
@@ -3156,7 +3816,7 @@
                 <w:szCs w:val="22"/>
                 <w:lang w:val="it-IT"/>
               </w:rPr>
-              <w:t>Il sistema mostra un messaggio di errore dove indica che la compilazione del campo è errata</w:t>
+              <w:t>Il sistema mostra un messaggio di errore dove indica che la compilazione del campo è errata per mancato match di corrispondenza.</w:t>
             </w:r>
           </w:p>
         </w:tc>
@@ -3228,6 +3888,24 @@
               </w:rPr>
               <w:t>Il sistema mostra un messaggio di errore dove indica che la compilazione del campo è errata</w:t>
             </w:r>
+            <w:r>
+              <w:rPr>
+                <w:rFonts w:ascii="Century Gothic" w:hAnsi="Century Gothic"/>
+                <w:sz w:val="22"/>
+                <w:szCs w:val="22"/>
+                <w:lang w:val="it-IT"/>
+              </w:rPr>
+              <w:t xml:space="preserve"> per mancato match di corrispondenza</w:t>
+            </w:r>
+            <w:r>
+              <w:rPr>
+                <w:rFonts w:ascii="Century Gothic" w:hAnsi="Century Gothic"/>
+                <w:sz w:val="22"/>
+                <w:szCs w:val="22"/>
+                <w:lang w:val="it-IT"/>
+              </w:rPr>
+              <w:t>.</w:t>
+            </w:r>
           </w:p>
         </w:tc>
       </w:tr>
@@ -3297,24 +3975,11 @@
         </w:tc>
       </w:tr>
     </w:tbl>
-    <w:p/>
-    <w:p/>
-    <w:p/>
-    <w:p/>
-    <w:p/>
-    <w:p/>
-    <w:p/>
-    <w:p/>
-    <w:p/>
-    <w:p/>
-    <w:p/>
-    <w:p/>
-    <w:p/>
-    <w:p/>
-    <w:p/>
-    <w:p/>
-    <w:p/>
-    <w:p/>
+    <w:p>
+      <w:r>
+        <w:tab/>
+      </w:r>
+    </w:p>
     <w:p>
       <w:pPr>
         <w:pStyle w:val="Gpstesto"/>
@@ -3323,13 +3988,121 @@
           <w:b/>
         </w:rPr>
       </w:pPr>
-      <w:bookmarkStart w:id="19" w:name="_Toc531551024"/>
+      <w:bookmarkStart w:id="19" w:name="_Toc531551023"/>
+    </w:p>
+    <w:p>
+      <w:pPr>
+        <w:pStyle w:val="Gpstesto"/>
+        <w:jc w:val="left"/>
+        <w:rPr>
+          <w:b/>
+        </w:rPr>
+      </w:pPr>
+    </w:p>
+    <w:p>
+      <w:pPr>
+        <w:pStyle w:val="Gpstesto"/>
+        <w:jc w:val="left"/>
+        <w:rPr>
+          <w:b/>
+        </w:rPr>
+      </w:pPr>
+    </w:p>
+    <w:p>
+      <w:pPr>
+        <w:pStyle w:val="Gpstesto"/>
+        <w:jc w:val="left"/>
+        <w:rPr>
+          <w:b/>
+        </w:rPr>
+      </w:pPr>
+    </w:p>
+    <w:p>
+      <w:pPr>
+        <w:pStyle w:val="Gpstesto"/>
+        <w:jc w:val="left"/>
+        <w:rPr>
+          <w:b/>
+        </w:rPr>
+      </w:pPr>
+    </w:p>
+    <w:p>
+      <w:pPr>
+        <w:pStyle w:val="Gpstesto"/>
+        <w:jc w:val="left"/>
+        <w:rPr>
+          <w:b/>
+        </w:rPr>
+      </w:pPr>
+    </w:p>
+    <w:p>
+      <w:pPr>
+        <w:pStyle w:val="Gpstesto"/>
+        <w:jc w:val="left"/>
+        <w:rPr>
+          <w:b/>
+        </w:rPr>
+      </w:pPr>
+    </w:p>
+    <w:p>
+      <w:pPr>
+        <w:pStyle w:val="Gpstesto"/>
+        <w:jc w:val="left"/>
+        <w:rPr>
+          <w:b/>
+        </w:rPr>
+      </w:pPr>
+    </w:p>
+    <w:p>
+      <w:pPr>
+        <w:pStyle w:val="Gpstesto"/>
+        <w:jc w:val="left"/>
+        <w:rPr>
+          <w:b/>
+        </w:rPr>
+      </w:pPr>
+    </w:p>
+    <w:p>
+      <w:pPr>
+        <w:pStyle w:val="Gpstesto"/>
+        <w:jc w:val="left"/>
+        <w:rPr>
+          <w:b/>
+        </w:rPr>
+      </w:pPr>
+    </w:p>
+    <w:p>
+      <w:pPr>
+        <w:pStyle w:val="Gpstesto"/>
+        <w:jc w:val="left"/>
+        <w:rPr>
+          <w:b/>
+        </w:rPr>
+      </w:pPr>
+    </w:p>
+    <w:p>
+      <w:pPr>
+        <w:pStyle w:val="Gpstesto"/>
+        <w:jc w:val="left"/>
+        <w:rPr>
+          <w:b/>
+        </w:rPr>
+      </w:pPr>
+    </w:p>
+    <w:p>
+      <w:pPr>
+        <w:pStyle w:val="Gpstesto"/>
+        <w:jc w:val="left"/>
+        <w:rPr>
+          <w:b/>
+        </w:rPr>
+      </w:pPr>
       <w:r>
         <w:rPr>
           <w:b/>
         </w:rPr>
         <w:lastRenderedPageBreak/>
-        <w:t>AUTENTICAZIONE FALLITA PASSWORD NON CORRETTA</w:t>
+        <w:t>CLASSE DI EQUIVALENZA AUTENTICAZIONE FALLITA CAMPO NON COMPILATO</w:t>
       </w:r>
       <w:bookmarkEnd w:id="19"/>
     </w:p>
@@ -3503,7 +4276,7 @@
                 <w:szCs w:val="22"/>
                 <w:lang w:val="it-IT"/>
               </w:rPr>
-              <w:t>4</w:t>
+              <w:t>3</w:t>
             </w:r>
           </w:p>
         </w:tc>
@@ -3655,7 +4428,7 @@
               <w:pStyle w:val="Gpstesto"/>
               <w:numPr>
                 <w:ilvl w:val="0"/>
-                <w:numId w:val="14"/>
+                <w:numId w:val="8"/>
               </w:numPr>
               <w:jc w:val="left"/>
               <w:cnfStyle w:val="000000000000" w:firstRow="0" w:lastRow="0" w:firstColumn="0" w:lastColumn="0" w:oddVBand="0" w:evenVBand="0" w:oddHBand="0" w:evenHBand="0" w:firstRowFirstColumn="0" w:firstRowLastColumn="0" w:lastRowFirstColumn="0" w:lastRowLastColumn="0"/>
@@ -3681,7 +4454,7 @@
               <w:pStyle w:val="Gpstesto"/>
               <w:numPr>
                 <w:ilvl w:val="0"/>
-                <w:numId w:val="14"/>
+                <w:numId w:val="8"/>
               </w:numPr>
               <w:jc w:val="left"/>
               <w:cnfStyle w:val="000000000000" w:firstRow="0" w:lastRow="0" w:firstColumn="0" w:lastColumn="0" w:oddVBand="0" w:evenVBand="0" w:oddHBand="0" w:evenHBand="0" w:firstRowFirstColumn="0" w:firstRowLastColumn="0" w:lastRowFirstColumn="0" w:lastRowLastColumn="0"/>
@@ -3801,6 +4574,858 @@
               <w:pStyle w:val="Gpstesto"/>
               <w:numPr>
                 <w:ilvl w:val="0"/>
+                <w:numId w:val="8"/>
+              </w:numPr>
+              <w:spacing w:before="0"/>
+              <w:jc w:val="left"/>
+              <w:cnfStyle w:val="000000000000" w:firstRow="0" w:lastRow="0" w:firstColumn="0" w:lastColumn="0" w:oddVBand="0" w:evenVBand="0" w:oddHBand="0" w:evenHBand="0" w:firstRowFirstColumn="0" w:firstRowLastColumn="0" w:lastRowFirstColumn="0" w:lastRowLastColumn="0"/>
+              <w:rPr>
+                <w:rFonts w:ascii="Century Gothic" w:hAnsi="Century Gothic"/>
+                <w:sz w:val="22"/>
+                <w:szCs w:val="22"/>
+                <w:lang w:val="it-IT"/>
+              </w:rPr>
+            </w:pPr>
+            <w:r>
+              <w:rPr>
+                <w:rFonts w:ascii="Century Gothic" w:hAnsi="Century Gothic"/>
+                <w:sz w:val="22"/>
+                <w:szCs w:val="22"/>
+                <w:lang w:val="it-IT"/>
+              </w:rPr>
+              <w:t>Clicca su Login</w:t>
+            </w:r>
+          </w:p>
+        </w:tc>
+      </w:tr>
+      <w:tr>
+        <w:tc>
+          <w:tcPr>
+            <w:cnfStyle w:val="001000000000" w:firstRow="0" w:lastRow="0" w:firstColumn="1" w:lastColumn="0" w:oddVBand="0" w:evenVBand="0" w:oddHBand="0" w:evenHBand="0" w:firstRowFirstColumn="0" w:firstRowLastColumn="0" w:lastRowFirstColumn="0" w:lastRowLastColumn="0"/>
+            <w:tcW w:w="2660" w:type="dxa"/>
+            <w:tcBorders>
+              <w:top w:val="single" w:sz="4" w:space="0" w:color="auto"/>
+              <w:left w:val="single" w:sz="4" w:space="0" w:color="auto"/>
+              <w:bottom w:val="single" w:sz="4" w:space="0" w:color="auto"/>
+              <w:right w:val="single" w:sz="4" w:space="0" w:color="auto"/>
+            </w:tcBorders>
+            <w:shd w:val="clear" w:color="auto" w:fill="4472C4" w:themeFill="accent1"/>
+          </w:tcPr>
+          <w:p>
+            <w:pPr>
+              <w:pStyle w:val="Gpstesto"/>
+              <w:jc w:val="left"/>
+              <w:rPr>
+                <w:rFonts w:ascii="Century Gothic" w:hAnsi="Century Gothic"/>
+                <w:b/>
+                <w:color w:val="FFFFFF" w:themeColor="background1"/>
+                <w:szCs w:val="24"/>
+                <w:lang w:val="it-IT"/>
+              </w:rPr>
+            </w:pPr>
+            <w:r>
+              <w:rPr>
+                <w:rFonts w:ascii="Century Gothic" w:hAnsi="Century Gothic"/>
+                <w:b/>
+                <w:color w:val="FFFFFF" w:themeColor="background1"/>
+                <w:szCs w:val="24"/>
+                <w:lang w:val="it-IT"/>
+              </w:rPr>
+              <w:t>Test Data</w:t>
+            </w:r>
+          </w:p>
+        </w:tc>
+        <w:tc>
+          <w:tcPr>
+            <w:tcW w:w="6551" w:type="dxa"/>
+            <w:tcBorders>
+              <w:top w:val="single" w:sz="4" w:space="0" w:color="auto"/>
+              <w:left w:val="single" w:sz="4" w:space="0" w:color="auto"/>
+              <w:bottom w:val="single" w:sz="4" w:space="0" w:color="auto"/>
+              <w:right w:val="single" w:sz="4" w:space="0" w:color="auto"/>
+            </w:tcBorders>
+          </w:tcPr>
+          <w:p>
+            <w:pPr>
+              <w:pStyle w:val="Gpstesto"/>
+              <w:ind w:left="360"/>
+              <w:jc w:val="left"/>
+              <w:cnfStyle w:val="000000000000" w:firstRow="0" w:lastRow="0" w:firstColumn="0" w:lastColumn="0" w:oddVBand="0" w:evenVBand="0" w:oddHBand="0" w:evenHBand="0" w:firstRowFirstColumn="0" w:firstRowLastColumn="0" w:lastRowFirstColumn="0" w:lastRowLastColumn="0"/>
+              <w:rPr>
+                <w:rFonts w:ascii="Century Gothic" w:hAnsi="Century Gothic"/>
+                <w:sz w:val="22"/>
+                <w:lang w:val="it-IT"/>
+              </w:rPr>
+            </w:pPr>
+            <w:r>
+              <w:rPr>
+                <w:rFonts w:ascii="Century Gothic" w:hAnsi="Century Gothic"/>
+                <w:sz w:val="22"/>
+                <w:lang w:val="it-IT"/>
+              </w:rPr>
+              <w:t>Username = username</w:t>
+            </w:r>
+          </w:p>
+          <w:p>
+            <w:pPr>
+              <w:pStyle w:val="Gpstesto"/>
+              <w:ind w:left="360"/>
+              <w:jc w:val="left"/>
+              <w:cnfStyle w:val="000000000000" w:firstRow="0" w:lastRow="0" w:firstColumn="0" w:lastColumn="0" w:oddVBand="0" w:evenVBand="0" w:oddHBand="0" w:evenHBand="0" w:firstRowFirstColumn="0" w:firstRowLastColumn="0" w:lastRowFirstColumn="0" w:lastRowLastColumn="0"/>
+              <w:rPr>
+                <w:rFonts w:ascii="Century Gothic" w:hAnsi="Century Gothic"/>
+                <w:sz w:val="22"/>
+                <w:lang w:val="it-IT"/>
+              </w:rPr>
+            </w:pPr>
+            <w:r>
+              <w:rPr>
+                <w:rFonts w:ascii="Century Gothic" w:hAnsi="Century Gothic"/>
+                <w:sz w:val="22"/>
+                <w:lang w:val="it-IT"/>
+              </w:rPr>
+              <w:t xml:space="preserve">Password = </w:t>
+            </w:r>
+            <w:r>
+              <w:rPr>
+                <w:rFonts w:ascii="Century Gothic" w:hAnsi="Century Gothic"/>
+                <w:sz w:val="22"/>
+                <w:lang w:val="it-IT"/>
+              </w:rPr>
+              <w:t>// (viene la</w:t>
+            </w:r>
+            <w:r>
+              <w:rPr>
+                <w:rFonts w:ascii="Century Gothic" w:hAnsi="Century Gothic"/>
+                <w:sz w:val="22"/>
+                <w:lang w:val="it-IT"/>
+              </w:rPr>
+              <w:t>s</w:t>
+            </w:r>
+            <w:r>
+              <w:rPr>
+                <w:rFonts w:ascii="Century Gothic" w:hAnsi="Century Gothic"/>
+                <w:sz w:val="22"/>
+                <w:lang w:val="it-IT"/>
+              </w:rPr>
+              <w:t>ciato vuoto)</w:t>
+            </w:r>
+          </w:p>
+        </w:tc>
+      </w:tr>
+      <w:tr>
+        <w:tc>
+          <w:tcPr>
+            <w:cnfStyle w:val="001000000000" w:firstRow="0" w:lastRow="0" w:firstColumn="1" w:lastColumn="0" w:oddVBand="0" w:evenVBand="0" w:oddHBand="0" w:evenHBand="0" w:firstRowFirstColumn="0" w:firstRowLastColumn="0" w:lastRowFirstColumn="0" w:lastRowLastColumn="0"/>
+            <w:tcW w:w="2660" w:type="dxa"/>
+            <w:tcBorders>
+              <w:top w:val="single" w:sz="4" w:space="0" w:color="auto"/>
+              <w:left w:val="single" w:sz="4" w:space="0" w:color="auto"/>
+              <w:bottom w:val="single" w:sz="4" w:space="0" w:color="auto"/>
+              <w:right w:val="single" w:sz="4" w:space="0" w:color="auto"/>
+            </w:tcBorders>
+            <w:shd w:val="clear" w:color="auto" w:fill="4472C4" w:themeFill="accent1"/>
+            <w:hideMark/>
+          </w:tcPr>
+          <w:p>
+            <w:pPr>
+              <w:pStyle w:val="Gpstesto"/>
+              <w:jc w:val="left"/>
+              <w:rPr>
+                <w:rFonts w:ascii="Century Gothic" w:hAnsi="Century Gothic"/>
+                <w:b/>
+                <w:color w:val="FFFFFF" w:themeColor="background1"/>
+                <w:szCs w:val="24"/>
+                <w:lang w:val="it-IT"/>
+              </w:rPr>
+            </w:pPr>
+            <w:r>
+              <w:rPr>
+                <w:rFonts w:ascii="Century Gothic" w:hAnsi="Century Gothic"/>
+                <w:b/>
+                <w:color w:val="FFFFFF" w:themeColor="background1"/>
+                <w:szCs w:val="24"/>
+                <w:lang w:val="it-IT"/>
+              </w:rPr>
+              <w:t>Oracolo</w:t>
+            </w:r>
+          </w:p>
+        </w:tc>
+        <w:tc>
+          <w:tcPr>
+            <w:tcW w:w="6551" w:type="dxa"/>
+            <w:tcBorders>
+              <w:top w:val="single" w:sz="4" w:space="0" w:color="auto"/>
+              <w:left w:val="single" w:sz="4" w:space="0" w:color="auto"/>
+              <w:bottom w:val="single" w:sz="4" w:space="0" w:color="auto"/>
+              <w:right w:val="single" w:sz="4" w:space="0" w:color="auto"/>
+            </w:tcBorders>
+            <w:hideMark/>
+          </w:tcPr>
+          <w:p>
+            <w:pPr>
+              <w:pStyle w:val="Gpstesto"/>
+              <w:jc w:val="left"/>
+              <w:cnfStyle w:val="000000000000" w:firstRow="0" w:lastRow="0" w:firstColumn="0" w:lastColumn="0" w:oddVBand="0" w:evenVBand="0" w:oddHBand="0" w:evenHBand="0" w:firstRowFirstColumn="0" w:firstRowLastColumn="0" w:lastRowFirstColumn="0" w:lastRowLastColumn="0"/>
+              <w:rPr>
+                <w:rFonts w:ascii="Century Gothic" w:hAnsi="Century Gothic"/>
+                <w:sz w:val="22"/>
+                <w:szCs w:val="22"/>
+                <w:lang w:val="it-IT"/>
+              </w:rPr>
+            </w:pPr>
+            <w:r>
+              <w:rPr>
+                <w:rFonts w:ascii="Century Gothic" w:hAnsi="Century Gothic"/>
+                <w:sz w:val="22"/>
+                <w:szCs w:val="22"/>
+                <w:lang w:val="it-IT"/>
+              </w:rPr>
+              <w:t>Il sistema mostra un messaggio di errore dove indica che la compilazione del campo è errata</w:t>
+            </w:r>
+          </w:p>
+        </w:tc>
+      </w:tr>
+      <w:tr>
+        <w:tc>
+          <w:tcPr>
+            <w:cnfStyle w:val="001000000000" w:firstRow="0" w:lastRow="0" w:firstColumn="1" w:lastColumn="0" w:oddVBand="0" w:evenVBand="0" w:oddHBand="0" w:evenHBand="0" w:firstRowFirstColumn="0" w:firstRowLastColumn="0" w:lastRowFirstColumn="0" w:lastRowLastColumn="0"/>
+            <w:tcW w:w="2660" w:type="dxa"/>
+            <w:tcBorders>
+              <w:top w:val="single" w:sz="4" w:space="0" w:color="auto"/>
+              <w:left w:val="single" w:sz="4" w:space="0" w:color="auto"/>
+              <w:bottom w:val="single" w:sz="4" w:space="0" w:color="auto"/>
+              <w:right w:val="single" w:sz="4" w:space="0" w:color="auto"/>
+            </w:tcBorders>
+            <w:shd w:val="clear" w:color="auto" w:fill="4472C4" w:themeFill="accent1"/>
+          </w:tcPr>
+          <w:p>
+            <w:pPr>
+              <w:pStyle w:val="Gpstesto"/>
+              <w:jc w:val="left"/>
+              <w:rPr>
+                <w:rFonts w:ascii="Century Gothic" w:hAnsi="Century Gothic"/>
+                <w:b/>
+                <w:color w:val="FFFFFF" w:themeColor="background1"/>
+                <w:szCs w:val="24"/>
+                <w:lang w:val="it-IT"/>
+              </w:rPr>
+            </w:pPr>
+            <w:r>
+              <w:rPr>
+                <w:rFonts w:ascii="Century Gothic" w:hAnsi="Century Gothic"/>
+                <w:b/>
+                <w:color w:val="FFFFFF" w:themeColor="background1"/>
+                <w:szCs w:val="24"/>
+                <w:lang w:val="it-IT"/>
+              </w:rPr>
+              <w:t>Risultato Attuale</w:t>
+            </w:r>
+          </w:p>
+        </w:tc>
+        <w:tc>
+          <w:tcPr>
+            <w:tcW w:w="6551" w:type="dxa"/>
+            <w:tcBorders>
+              <w:top w:val="single" w:sz="4" w:space="0" w:color="auto"/>
+              <w:left w:val="single" w:sz="4" w:space="0" w:color="auto"/>
+              <w:bottom w:val="single" w:sz="4" w:space="0" w:color="auto"/>
+              <w:right w:val="single" w:sz="4" w:space="0" w:color="auto"/>
+            </w:tcBorders>
+          </w:tcPr>
+          <w:p>
+            <w:pPr>
+              <w:pStyle w:val="Gpstesto"/>
+              <w:jc w:val="left"/>
+              <w:cnfStyle w:val="000000000000" w:firstRow="0" w:lastRow="0" w:firstColumn="0" w:lastColumn="0" w:oddVBand="0" w:evenVBand="0" w:oddHBand="0" w:evenHBand="0" w:firstRowFirstColumn="0" w:firstRowLastColumn="0" w:lastRowFirstColumn="0" w:lastRowLastColumn="0"/>
+              <w:rPr>
+                <w:rFonts w:ascii="Century Gothic" w:hAnsi="Century Gothic"/>
+                <w:sz w:val="22"/>
+                <w:lang w:val="it-IT"/>
+              </w:rPr>
+            </w:pPr>
+            <w:r>
+              <w:rPr>
+                <w:rFonts w:ascii="Century Gothic" w:hAnsi="Century Gothic"/>
+                <w:sz w:val="22"/>
+                <w:szCs w:val="22"/>
+                <w:lang w:val="it-IT"/>
+              </w:rPr>
+              <w:t>Il sistema mostra un messaggio di errore dove indica che la compilazione del campo è errata</w:t>
+            </w:r>
+          </w:p>
+        </w:tc>
+      </w:tr>
+      <w:tr>
+        <w:tc>
+          <w:tcPr>
+            <w:cnfStyle w:val="001000000000" w:firstRow="0" w:lastRow="0" w:firstColumn="1" w:lastColumn="0" w:oddVBand="0" w:evenVBand="0" w:oddHBand="0" w:evenHBand="0" w:firstRowFirstColumn="0" w:firstRowLastColumn="0" w:lastRowFirstColumn="0" w:lastRowLastColumn="0"/>
+            <w:tcW w:w="2660" w:type="dxa"/>
+            <w:tcBorders>
+              <w:top w:val="single" w:sz="4" w:space="0" w:color="auto"/>
+              <w:left w:val="single" w:sz="4" w:space="0" w:color="auto"/>
+              <w:bottom w:val="single" w:sz="4" w:space="0" w:color="auto"/>
+              <w:right w:val="single" w:sz="4" w:space="0" w:color="auto"/>
+            </w:tcBorders>
+            <w:shd w:val="clear" w:color="auto" w:fill="4472C4" w:themeFill="accent1"/>
+          </w:tcPr>
+          <w:p>
+            <w:pPr>
+              <w:pStyle w:val="Gpstesto"/>
+              <w:jc w:val="left"/>
+              <w:rPr>
+                <w:rFonts w:ascii="Century Gothic" w:hAnsi="Century Gothic"/>
+                <w:b/>
+                <w:color w:val="FFFFFF" w:themeColor="background1"/>
+                <w:szCs w:val="24"/>
+              </w:rPr>
+            </w:pPr>
+            <w:r>
+              <w:rPr>
+                <w:rFonts w:ascii="Century Gothic" w:hAnsi="Century Gothic"/>
+                <w:b/>
+                <w:color w:val="FFFFFF" w:themeColor="background1"/>
+                <w:szCs w:val="24"/>
+              </w:rPr>
+              <w:t>Pass/Fail</w:t>
+            </w:r>
+          </w:p>
+        </w:tc>
+        <w:tc>
+          <w:tcPr>
+            <w:tcW w:w="6551" w:type="dxa"/>
+            <w:tcBorders>
+              <w:top w:val="single" w:sz="4" w:space="0" w:color="auto"/>
+              <w:left w:val="single" w:sz="4" w:space="0" w:color="auto"/>
+              <w:bottom w:val="single" w:sz="4" w:space="0" w:color="auto"/>
+              <w:right w:val="single" w:sz="4" w:space="0" w:color="auto"/>
+            </w:tcBorders>
+          </w:tcPr>
+          <w:p>
+            <w:pPr>
+              <w:pStyle w:val="Gpstesto"/>
+              <w:jc w:val="left"/>
+              <w:cnfStyle w:val="000000000000" w:firstRow="0" w:lastRow="0" w:firstColumn="0" w:lastColumn="0" w:oddVBand="0" w:evenVBand="0" w:oddHBand="0" w:evenHBand="0" w:firstRowFirstColumn="0" w:firstRowLastColumn="0" w:lastRowFirstColumn="0" w:lastRowLastColumn="0"/>
+              <w:rPr>
+                <w:rFonts w:ascii="Century Gothic" w:hAnsi="Century Gothic"/>
+                <w:sz w:val="22"/>
+              </w:rPr>
+            </w:pPr>
+            <w:r>
+              <w:rPr>
+                <w:rFonts w:ascii="Century Gothic" w:hAnsi="Century Gothic"/>
+                <w:sz w:val="22"/>
+              </w:rPr>
+              <w:t>Fail</w:t>
+            </w:r>
+          </w:p>
+        </w:tc>
+      </w:tr>
+    </w:tbl>
+    <w:p/>
+    <w:p/>
+    <w:p/>
+    <w:p/>
+    <w:p/>
+    <w:p/>
+    <w:p/>
+    <w:p/>
+    <w:p/>
+    <w:p/>
+    <w:p/>
+    <w:p/>
+    <w:p/>
+    <w:p/>
+    <w:p/>
+    <w:p/>
+    <w:p/>
+    <w:p/>
+    <w:p>
+      <w:pPr>
+        <w:pStyle w:val="Gpstesto"/>
+        <w:jc w:val="left"/>
+        <w:rPr>
+          <w:b/>
+        </w:rPr>
+      </w:pPr>
+      <w:bookmarkStart w:id="20" w:name="_Toc531551024"/>
+      <w:r>
+        <w:rPr>
+          <w:b/>
+        </w:rPr>
+        <w:lastRenderedPageBreak/>
+        <w:t>AUTENTICAZIONE FALLITA PASSWORD NON CORRETTA</w:t>
+      </w:r>
+      <w:bookmarkEnd w:id="20"/>
+    </w:p>
+    <w:tbl>
+      <w:tblPr>
+        <w:tblStyle w:val="Tabellafinanziaria"/>
+        <w:tblW w:w="0" w:type="auto"/>
+        <w:tblBorders>
+          <w:top w:val="single" w:sz="4" w:space="0" w:color="auto"/>
+          <w:left w:val="single" w:sz="4" w:space="0" w:color="auto"/>
+          <w:bottom w:val="single" w:sz="4" w:space="0" w:color="auto"/>
+          <w:right w:val="single" w:sz="4" w:space="0" w:color="auto"/>
+          <w:insideH w:val="single" w:sz="4" w:space="0" w:color="auto"/>
+          <w:insideV w:val="single" w:sz="4" w:space="0" w:color="auto"/>
+        </w:tblBorders>
+        <w:tblLook w:val="0680" w:firstRow="0" w:lastRow="0" w:firstColumn="1" w:lastColumn="0" w:noHBand="1" w:noVBand="1"/>
+      </w:tblPr>
+      <w:tblGrid>
+        <w:gridCol w:w="2660"/>
+        <w:gridCol w:w="6551"/>
+      </w:tblGrid>
+      <w:tr>
+        <w:tc>
+          <w:tcPr>
+            <w:cnfStyle w:val="001000000000" w:firstRow="0" w:lastRow="0" w:firstColumn="1" w:lastColumn="0" w:oddVBand="0" w:evenVBand="0" w:oddHBand="0" w:evenHBand="0" w:firstRowFirstColumn="0" w:firstRowLastColumn="0" w:lastRowFirstColumn="0" w:lastRowLastColumn="0"/>
+            <w:tcW w:w="2660" w:type="dxa"/>
+            <w:tcBorders>
+              <w:top w:val="single" w:sz="4" w:space="0" w:color="auto"/>
+              <w:left w:val="single" w:sz="4" w:space="0" w:color="auto"/>
+              <w:bottom w:val="single" w:sz="4" w:space="0" w:color="auto"/>
+              <w:right w:val="single" w:sz="4" w:space="0" w:color="auto"/>
+            </w:tcBorders>
+            <w:shd w:val="clear" w:color="auto" w:fill="4472C4" w:themeFill="accent1"/>
+            <w:hideMark/>
+          </w:tcPr>
+          <w:p>
+            <w:pPr>
+              <w:pStyle w:val="Gpstesto"/>
+              <w:jc w:val="left"/>
+              <w:rPr>
+                <w:rFonts w:ascii="Century Gothic" w:hAnsi="Century Gothic"/>
+                <w:b/>
+                <w:color w:val="FFFFFF" w:themeColor="background1"/>
+                <w:szCs w:val="24"/>
+                <w:lang w:val="it-IT"/>
+              </w:rPr>
+            </w:pPr>
+            <w:r>
+              <w:rPr>
+                <w:rFonts w:ascii="Century Gothic" w:hAnsi="Century Gothic"/>
+                <w:b/>
+                <w:color w:val="FFFFFF" w:themeColor="background1"/>
+                <w:szCs w:val="24"/>
+                <w:lang w:val="it-IT"/>
+              </w:rPr>
+              <w:t>Test Case Name</w:t>
+            </w:r>
+          </w:p>
+        </w:tc>
+        <w:tc>
+          <w:tcPr>
+            <w:tcW w:w="6551" w:type="dxa"/>
+            <w:tcBorders>
+              <w:top w:val="single" w:sz="4" w:space="0" w:color="auto"/>
+              <w:left w:val="single" w:sz="4" w:space="0" w:color="auto"/>
+              <w:bottom w:val="single" w:sz="4" w:space="0" w:color="auto"/>
+              <w:right w:val="single" w:sz="4" w:space="0" w:color="auto"/>
+            </w:tcBorders>
+            <w:hideMark/>
+          </w:tcPr>
+          <w:p>
+            <w:pPr>
+              <w:pStyle w:val="Gpstesto"/>
+              <w:jc w:val="left"/>
+              <w:cnfStyle w:val="000000000000" w:firstRow="0" w:lastRow="0" w:firstColumn="0" w:lastColumn="0" w:oddVBand="0" w:evenVBand="0" w:oddHBand="0" w:evenHBand="0" w:firstRowFirstColumn="0" w:firstRowLastColumn="0" w:lastRowFirstColumn="0" w:lastRowLastColumn="0"/>
+              <w:rPr>
+                <w:rFonts w:ascii="Century Gothic" w:hAnsi="Century Gothic"/>
+                <w:sz w:val="22"/>
+                <w:szCs w:val="22"/>
+                <w:lang w:val="it-IT"/>
+              </w:rPr>
+            </w:pPr>
+            <w:proofErr w:type="spellStart"/>
+            <w:r>
+              <w:rPr>
+                <w:rFonts w:ascii="Century Gothic" w:hAnsi="Century Gothic"/>
+                <w:sz w:val="22"/>
+                <w:szCs w:val="22"/>
+                <w:lang w:val="it-IT"/>
+              </w:rPr>
+              <w:t>Test_EffettuaAutenticazione</w:t>
+            </w:r>
+            <w:proofErr w:type="spellEnd"/>
+          </w:p>
+        </w:tc>
+      </w:tr>
+      <w:tr>
+        <w:tc>
+          <w:tcPr>
+            <w:cnfStyle w:val="001000000000" w:firstRow="0" w:lastRow="0" w:firstColumn="1" w:lastColumn="0" w:oddVBand="0" w:evenVBand="0" w:oddHBand="0" w:evenHBand="0" w:firstRowFirstColumn="0" w:firstRowLastColumn="0" w:lastRowFirstColumn="0" w:lastRowLastColumn="0"/>
+            <w:tcW w:w="2660" w:type="dxa"/>
+            <w:tcBorders>
+              <w:top w:val="single" w:sz="4" w:space="0" w:color="auto"/>
+              <w:left w:val="single" w:sz="4" w:space="0" w:color="auto"/>
+              <w:bottom w:val="single" w:sz="4" w:space="0" w:color="auto"/>
+              <w:right w:val="single" w:sz="4" w:space="0" w:color="auto"/>
+            </w:tcBorders>
+            <w:shd w:val="clear" w:color="auto" w:fill="4472C4" w:themeFill="accent1"/>
+            <w:hideMark/>
+          </w:tcPr>
+          <w:p>
+            <w:pPr>
+              <w:pStyle w:val="Gpstesto"/>
+              <w:jc w:val="left"/>
+              <w:rPr>
+                <w:rFonts w:ascii="Century Gothic" w:hAnsi="Century Gothic"/>
+                <w:b/>
+                <w:color w:val="FFFFFF" w:themeColor="background1"/>
+                <w:szCs w:val="24"/>
+                <w:lang w:val="it-IT"/>
+              </w:rPr>
+            </w:pPr>
+            <w:r>
+              <w:rPr>
+                <w:rFonts w:ascii="Century Gothic" w:hAnsi="Century Gothic"/>
+                <w:b/>
+                <w:color w:val="FFFFFF" w:themeColor="background1"/>
+                <w:szCs w:val="24"/>
+                <w:lang w:val="it-IT"/>
+              </w:rPr>
+              <w:t>Test Case ID</w:t>
+            </w:r>
+          </w:p>
+        </w:tc>
+        <w:tc>
+          <w:tcPr>
+            <w:tcW w:w="6551" w:type="dxa"/>
+            <w:tcBorders>
+              <w:top w:val="single" w:sz="4" w:space="0" w:color="auto"/>
+              <w:left w:val="single" w:sz="4" w:space="0" w:color="auto"/>
+              <w:bottom w:val="single" w:sz="4" w:space="0" w:color="auto"/>
+              <w:right w:val="single" w:sz="4" w:space="0" w:color="auto"/>
+            </w:tcBorders>
+            <w:hideMark/>
+          </w:tcPr>
+          <w:p>
+            <w:pPr>
+              <w:pStyle w:val="Gpstesto"/>
+              <w:jc w:val="left"/>
+              <w:cnfStyle w:val="000000000000" w:firstRow="0" w:lastRow="0" w:firstColumn="0" w:lastColumn="0" w:oddVBand="0" w:evenVBand="0" w:oddHBand="0" w:evenHBand="0" w:firstRowFirstColumn="0" w:firstRowLastColumn="0" w:lastRowFirstColumn="0" w:lastRowLastColumn="0"/>
+              <w:rPr>
+                <w:rFonts w:ascii="Century Gothic" w:hAnsi="Century Gothic"/>
+                <w:sz w:val="22"/>
+                <w:szCs w:val="22"/>
+                <w:lang w:val="it-IT"/>
+              </w:rPr>
+            </w:pPr>
+            <w:r>
+              <w:rPr>
+                <w:rFonts w:ascii="Century Gothic" w:hAnsi="Century Gothic"/>
+                <w:sz w:val="22"/>
+                <w:szCs w:val="22"/>
+                <w:lang w:val="it-IT"/>
+              </w:rPr>
+              <w:t>TC_1.1_0</w:t>
+            </w:r>
+            <w:r>
+              <w:rPr>
+                <w:rFonts w:ascii="Century Gothic" w:hAnsi="Century Gothic"/>
+                <w:sz w:val="22"/>
+                <w:szCs w:val="22"/>
+                <w:lang w:val="it-IT"/>
+              </w:rPr>
+              <w:t>4</w:t>
+            </w:r>
+          </w:p>
+        </w:tc>
+      </w:tr>
+      <w:tr>
+        <w:tc>
+          <w:tcPr>
+            <w:cnfStyle w:val="001000000000" w:firstRow="0" w:lastRow="0" w:firstColumn="1" w:lastColumn="0" w:oddVBand="0" w:evenVBand="0" w:oddHBand="0" w:evenHBand="0" w:firstRowFirstColumn="0" w:firstRowLastColumn="0" w:lastRowFirstColumn="0" w:lastRowLastColumn="0"/>
+            <w:tcW w:w="2660" w:type="dxa"/>
+            <w:tcBorders>
+              <w:top w:val="single" w:sz="4" w:space="0" w:color="auto"/>
+              <w:left w:val="single" w:sz="4" w:space="0" w:color="auto"/>
+              <w:bottom w:val="single" w:sz="4" w:space="0" w:color="auto"/>
+              <w:right w:val="single" w:sz="4" w:space="0" w:color="auto"/>
+            </w:tcBorders>
+            <w:shd w:val="clear" w:color="auto" w:fill="4472C4" w:themeFill="accent1"/>
+            <w:hideMark/>
+          </w:tcPr>
+          <w:p>
+            <w:pPr>
+              <w:pStyle w:val="Gpstesto"/>
+              <w:jc w:val="left"/>
+              <w:rPr>
+                <w:rFonts w:ascii="Century Gothic" w:hAnsi="Century Gothic"/>
+                <w:b/>
+                <w:color w:val="FFFFFF" w:themeColor="background1"/>
+                <w:szCs w:val="24"/>
+                <w:lang w:val="it-IT"/>
+              </w:rPr>
+            </w:pPr>
+            <w:r>
+              <w:rPr>
+                <w:rFonts w:ascii="Century Gothic" w:hAnsi="Century Gothic"/>
+                <w:b/>
+                <w:color w:val="FFFFFF" w:themeColor="background1"/>
+                <w:szCs w:val="24"/>
+                <w:lang w:val="it-IT"/>
+              </w:rPr>
+              <w:t>Condizione di Entrata</w:t>
+            </w:r>
+          </w:p>
+        </w:tc>
+        <w:tc>
+          <w:tcPr>
+            <w:tcW w:w="6551" w:type="dxa"/>
+            <w:tcBorders>
+              <w:top w:val="single" w:sz="4" w:space="0" w:color="auto"/>
+              <w:left w:val="single" w:sz="4" w:space="0" w:color="auto"/>
+              <w:bottom w:val="single" w:sz="4" w:space="0" w:color="auto"/>
+              <w:right w:val="single" w:sz="4" w:space="0" w:color="auto"/>
+            </w:tcBorders>
+            <w:hideMark/>
+          </w:tcPr>
+          <w:p>
+            <w:pPr>
+              <w:pStyle w:val="Gpstesto"/>
+              <w:jc w:val="left"/>
+              <w:cnfStyle w:val="000000000000" w:firstRow="0" w:lastRow="0" w:firstColumn="0" w:lastColumn="0" w:oddVBand="0" w:evenVBand="0" w:oddHBand="0" w:evenHBand="0" w:firstRowFirstColumn="0" w:firstRowLastColumn="0" w:lastRowFirstColumn="0" w:lastRowLastColumn="0"/>
+              <w:rPr>
+                <w:rFonts w:ascii="Century Gothic" w:hAnsi="Century Gothic"/>
+                <w:sz w:val="22"/>
+                <w:szCs w:val="22"/>
+                <w:lang w:val="it-IT"/>
+              </w:rPr>
+            </w:pPr>
+            <w:r>
+              <w:rPr>
+                <w:rFonts w:ascii="Century Gothic" w:hAnsi="Century Gothic"/>
+                <w:sz w:val="22"/>
+                <w:szCs w:val="22"/>
+                <w:lang w:val="it-IT"/>
+              </w:rPr>
+              <w:t xml:space="preserve">L’utente è registrato a </w:t>
+            </w:r>
+            <w:proofErr w:type="spellStart"/>
+            <w:r>
+              <w:rPr>
+                <w:rFonts w:ascii="Century Gothic" w:hAnsi="Century Gothic"/>
+                <w:sz w:val="22"/>
+                <w:szCs w:val="22"/>
+                <w:lang w:val="it-IT"/>
+              </w:rPr>
+              <w:t>LetsMeet</w:t>
+            </w:r>
+            <w:proofErr w:type="spellEnd"/>
+            <w:r>
+              <w:rPr>
+                <w:rFonts w:ascii="Century Gothic" w:hAnsi="Century Gothic"/>
+                <w:sz w:val="22"/>
+                <w:szCs w:val="22"/>
+                <w:lang w:val="it-IT"/>
+              </w:rPr>
+              <w:t>.</w:t>
+            </w:r>
+          </w:p>
+        </w:tc>
+      </w:tr>
+      <w:tr>
+        <w:tc>
+          <w:tcPr>
+            <w:cnfStyle w:val="001000000000" w:firstRow="0" w:lastRow="0" w:firstColumn="1" w:lastColumn="0" w:oddVBand="0" w:evenVBand="0" w:oddHBand="0" w:evenHBand="0" w:firstRowFirstColumn="0" w:firstRowLastColumn="0" w:lastRowFirstColumn="0" w:lastRowLastColumn="0"/>
+            <w:tcW w:w="2660" w:type="dxa"/>
+            <w:tcBorders>
+              <w:top w:val="single" w:sz="4" w:space="0" w:color="auto"/>
+              <w:left w:val="single" w:sz="4" w:space="0" w:color="auto"/>
+              <w:bottom w:val="single" w:sz="4" w:space="0" w:color="auto"/>
+              <w:right w:val="single" w:sz="4" w:space="0" w:color="auto"/>
+            </w:tcBorders>
+            <w:shd w:val="clear" w:color="auto" w:fill="4472C4" w:themeFill="accent1"/>
+            <w:hideMark/>
+          </w:tcPr>
+          <w:p>
+            <w:pPr>
+              <w:pStyle w:val="Gpstesto"/>
+              <w:jc w:val="left"/>
+              <w:rPr>
+                <w:rFonts w:ascii="Century Gothic" w:hAnsi="Century Gothic"/>
+                <w:b/>
+                <w:color w:val="FFFFFF" w:themeColor="background1"/>
+                <w:szCs w:val="24"/>
+                <w:lang w:val="it-IT"/>
+              </w:rPr>
+            </w:pPr>
+            <w:r>
+              <w:rPr>
+                <w:rFonts w:ascii="Century Gothic" w:hAnsi="Century Gothic"/>
+                <w:b/>
+                <w:color w:val="FFFFFF" w:themeColor="background1"/>
+                <w:szCs w:val="24"/>
+                <w:lang w:val="it-IT"/>
+              </w:rPr>
+              <w:t>Flusso degli Eventi</w:t>
+            </w:r>
+          </w:p>
+        </w:tc>
+        <w:tc>
+          <w:tcPr>
+            <w:tcW w:w="6551" w:type="dxa"/>
+            <w:tcBorders>
+              <w:top w:val="single" w:sz="4" w:space="0" w:color="auto"/>
+              <w:left w:val="single" w:sz="4" w:space="0" w:color="auto"/>
+              <w:bottom w:val="single" w:sz="4" w:space="0" w:color="auto"/>
+              <w:right w:val="single" w:sz="4" w:space="0" w:color="auto"/>
+            </w:tcBorders>
+            <w:hideMark/>
+          </w:tcPr>
+          <w:p>
+            <w:pPr>
+              <w:pStyle w:val="Gpstesto"/>
+              <w:numPr>
+                <w:ilvl w:val="0"/>
+                <w:numId w:val="14"/>
+              </w:numPr>
+              <w:jc w:val="left"/>
+              <w:cnfStyle w:val="000000000000" w:firstRow="0" w:lastRow="0" w:firstColumn="0" w:lastColumn="0" w:oddVBand="0" w:evenVBand="0" w:oddHBand="0" w:evenHBand="0" w:firstRowFirstColumn="0" w:firstRowLastColumn="0" w:lastRowFirstColumn="0" w:lastRowLastColumn="0"/>
+              <w:rPr>
+                <w:rFonts w:ascii="Century Gothic" w:hAnsi="Century Gothic"/>
+                <w:sz w:val="22"/>
+                <w:szCs w:val="22"/>
+                <w:lang w:val="it-IT"/>
+              </w:rPr>
+            </w:pPr>
+            <w:r>
+              <w:rPr>
+                <w:rFonts w:ascii="Century Gothic" w:hAnsi="Century Gothic"/>
+                <w:sz w:val="22"/>
+                <w:szCs w:val="22"/>
+                <w:lang w:val="it-IT"/>
+              </w:rPr>
+              <w:t>L’utente accede alla pagina di login.</w:t>
+            </w:r>
+          </w:p>
+          <w:p>
+            <w:pPr>
+              <w:pStyle w:val="Gpstesto"/>
+              <w:numPr>
+                <w:ilvl w:val="0"/>
+                <w:numId w:val="14"/>
+              </w:numPr>
+              <w:jc w:val="left"/>
+              <w:cnfStyle w:val="000000000000" w:firstRow="0" w:lastRow="0" w:firstColumn="0" w:lastColumn="0" w:oddVBand="0" w:evenVBand="0" w:oddHBand="0" w:evenHBand="0" w:firstRowFirstColumn="0" w:firstRowLastColumn="0" w:lastRowFirstColumn="0" w:lastRowLastColumn="0"/>
+              <w:rPr>
+                <w:rFonts w:ascii="Century Gothic" w:hAnsi="Century Gothic"/>
+                <w:sz w:val="22"/>
+                <w:szCs w:val="22"/>
+                <w:lang w:val="it-IT"/>
+              </w:rPr>
+            </w:pPr>
+            <w:proofErr w:type="spellStart"/>
+            <w:r>
+              <w:rPr>
+                <w:rFonts w:ascii="Century Gothic" w:hAnsi="Century Gothic"/>
+                <w:sz w:val="22"/>
+                <w:szCs w:val="22"/>
+                <w:lang w:val="it-IT"/>
+              </w:rPr>
+              <w:t>LetsMeet</w:t>
+            </w:r>
+            <w:proofErr w:type="spellEnd"/>
+            <w:r>
+              <w:rPr>
+                <w:rFonts w:ascii="Century Gothic" w:hAnsi="Century Gothic"/>
+                <w:sz w:val="22"/>
+                <w:szCs w:val="22"/>
+                <w:lang w:val="it-IT"/>
+              </w:rPr>
+              <w:t xml:space="preserve"> presenta un </w:t>
+            </w:r>
+            <w:proofErr w:type="spellStart"/>
+            <w:r>
+              <w:rPr>
+                <w:rFonts w:ascii="Century Gothic" w:hAnsi="Century Gothic"/>
+                <w:sz w:val="22"/>
+                <w:szCs w:val="22"/>
+                <w:lang w:val="it-IT"/>
+              </w:rPr>
+              <w:t>form</w:t>
+            </w:r>
+            <w:proofErr w:type="spellEnd"/>
+            <w:r>
+              <w:rPr>
+                <w:rFonts w:ascii="Century Gothic" w:hAnsi="Century Gothic"/>
+                <w:sz w:val="22"/>
+                <w:szCs w:val="22"/>
+                <w:lang w:val="it-IT"/>
+              </w:rPr>
+              <w:t xml:space="preserve"> in cui inserire:</w:t>
+            </w:r>
+          </w:p>
+          <w:p>
+            <w:pPr>
+              <w:pStyle w:val="Gpstesto"/>
+              <w:numPr>
+                <w:ilvl w:val="0"/>
+                <w:numId w:val="4"/>
+              </w:numPr>
+              <w:spacing w:before="0"/>
+              <w:jc w:val="left"/>
+              <w:cnfStyle w:val="000000000000" w:firstRow="0" w:lastRow="0" w:firstColumn="0" w:lastColumn="0" w:oddVBand="0" w:evenVBand="0" w:oddHBand="0" w:evenHBand="0" w:firstRowFirstColumn="0" w:firstRowLastColumn="0" w:lastRowFirstColumn="0" w:lastRowLastColumn="0"/>
+              <w:rPr>
+                <w:rFonts w:ascii="Century Gothic" w:hAnsi="Century Gothic"/>
+                <w:sz w:val="22"/>
+                <w:szCs w:val="22"/>
+                <w:lang w:val="it-IT"/>
+              </w:rPr>
+            </w:pPr>
+            <w:r>
+              <w:rPr>
+                <w:rFonts w:ascii="Century Gothic" w:hAnsi="Century Gothic"/>
+                <w:sz w:val="22"/>
+                <w:szCs w:val="22"/>
+                <w:lang w:val="it-IT"/>
+              </w:rPr>
+              <w:t>Username</w:t>
+            </w:r>
+            <w:r>
+              <w:rPr>
+                <w:rFonts w:ascii="Century Gothic" w:hAnsi="Century Gothic"/>
+                <w:sz w:val="22"/>
+                <w:szCs w:val="22"/>
+                <w:lang w:val="it-IT"/>
+              </w:rPr>
+              <w:t>;</w:t>
+            </w:r>
+          </w:p>
+          <w:p>
+            <w:pPr>
+              <w:pStyle w:val="Gpstesto"/>
+              <w:numPr>
+                <w:ilvl w:val="0"/>
+                <w:numId w:val="4"/>
+              </w:numPr>
+              <w:spacing w:before="0"/>
+              <w:jc w:val="left"/>
+              <w:cnfStyle w:val="000000000000" w:firstRow="0" w:lastRow="0" w:firstColumn="0" w:lastColumn="0" w:oddVBand="0" w:evenVBand="0" w:oddHBand="0" w:evenHBand="0" w:firstRowFirstColumn="0" w:firstRowLastColumn="0" w:lastRowFirstColumn="0" w:lastRowLastColumn="0"/>
+              <w:rPr>
+                <w:rFonts w:ascii="Century Gothic" w:hAnsi="Century Gothic"/>
+                <w:sz w:val="22"/>
+                <w:szCs w:val="22"/>
+                <w:lang w:val="it-IT"/>
+              </w:rPr>
+            </w:pPr>
+            <w:r>
+              <w:rPr>
+                <w:rFonts w:ascii="Century Gothic" w:hAnsi="Century Gothic"/>
+                <w:sz w:val="22"/>
+                <w:szCs w:val="22"/>
+                <w:lang w:val="it-IT"/>
+              </w:rPr>
+              <w:t>Password.</w:t>
+            </w:r>
+          </w:p>
+          <w:p>
+            <w:pPr>
+              <w:pStyle w:val="Gpstesto"/>
+              <w:numPr>
+                <w:ilvl w:val="0"/>
                 <w:numId w:val="14"/>
               </w:numPr>
               <w:spacing w:before="0"/>
@@ -4166,7 +5791,7 @@
           <w:color w:val="4472C4" w:themeColor="accent1"/>
         </w:rPr>
       </w:pPr>
-      <w:bookmarkStart w:id="20" w:name="_Toc531551025"/>
+      <w:bookmarkStart w:id="21" w:name="_Toc531551025"/>
     </w:p>
     <w:p>
       <w:pPr>
@@ -4292,7 +5917,7 @@
         </w:rPr>
         <w:t>Test_EffettuaRegistrazione</w:t>
       </w:r>
-      <w:bookmarkEnd w:id="20"/>
+      <w:bookmarkEnd w:id="21"/>
       <w:proofErr w:type="spellEnd"/>
     </w:p>
     <w:p>
@@ -5342,8 +6967,8 @@
           <w:b/>
         </w:rPr>
       </w:pPr>
-      <w:bookmarkStart w:id="21" w:name="_Hlk531291324"/>
-      <w:bookmarkStart w:id="22" w:name="_Toc531551028"/>
+      <w:bookmarkStart w:id="22" w:name="_Hlk531291324"/>
+      <w:bookmarkStart w:id="23" w:name="_Toc531551028"/>
       <w:r>
         <w:rPr>
           <w:b/>
@@ -5351,8 +6976,8 @@
         <w:lastRenderedPageBreak/>
         <w:t>CLASSE DI EQUIVALENZA REGISTRAZIONE FALLITA CAMPO MANCANTE</w:t>
       </w:r>
-      <w:bookmarkEnd w:id="21"/>
       <w:bookmarkEnd w:id="22"/>
+      <w:bookmarkEnd w:id="23"/>
     </w:p>
     <w:tbl>
       <w:tblPr>
@@ -6346,7 +7971,7 @@
           <w:b/>
         </w:rPr>
       </w:pPr>
-      <w:bookmarkStart w:id="23" w:name="_Toc531551029"/>
+      <w:bookmarkStart w:id="24" w:name="_Toc531551029"/>
     </w:p>
     <w:p>
       <w:pPr>
@@ -6475,7 +8100,7 @@
         <w:lastRenderedPageBreak/>
         <w:t>REGISTRAZIONE FALLITA DATI INSERITI NON CONFORMI AL</w:t>
       </w:r>
-      <w:bookmarkEnd w:id="23"/>
+      <w:bookmarkEnd w:id="24"/>
       <w:r>
         <w:rPr>
           <w:b/>
@@ -7467,7 +9092,7 @@
           <w:b/>
         </w:rPr>
       </w:pPr>
-      <w:bookmarkStart w:id="24" w:name="_Toc531551030"/>
+      <w:bookmarkStart w:id="25" w:name="_Toc531551030"/>
       <w:r>
         <w:rPr>
           <w:b/>
@@ -7475,7 +9100,7 @@
         <w:lastRenderedPageBreak/>
         <w:t>REGISTRAZIONE FALLITA USERNAME/E-MAIL GIA’ IN USO</w:t>
       </w:r>
-      <w:bookmarkEnd w:id="24"/>
+      <w:bookmarkEnd w:id="25"/>
     </w:p>
     <w:tbl>
       <w:tblPr>
@@ -8470,7 +10095,7 @@
           <w:color w:val="4472C4" w:themeColor="accent1"/>
         </w:rPr>
       </w:pPr>
-      <w:bookmarkStart w:id="25" w:name="_Toc531551032"/>
+      <w:bookmarkStart w:id="26" w:name="_Toc531551032"/>
       <w:r>
         <w:rPr>
           <w:color w:val="4472C4" w:themeColor="accent1"/>
@@ -8485,7 +10110,7 @@
         </w:rPr>
         <w:t>Test_</w:t>
       </w:r>
-      <w:bookmarkEnd w:id="25"/>
+      <w:bookmarkEnd w:id="26"/>
       <w:r>
         <w:rPr>
           <w:color w:val="4472C4" w:themeColor="accent1"/>
@@ -15391,16 +17016,7 @@
                 <w:szCs w:val="22"/>
                 <w:lang w:val="it-IT"/>
               </w:rPr>
-              <w:t>R</w:t>
-            </w:r>
-            <w:r>
-              <w:rPr>
-                <w:rFonts w:ascii="Century Gothic" w:hAnsi="Century Gothic"/>
-                <w:sz w:val="22"/>
-                <w:szCs w:val="22"/>
-                <w:lang w:val="it-IT"/>
-              </w:rPr>
-              <w:t>icercaUtente</w:t>
+              <w:t>RicercaUtente</w:t>
             </w:r>
             <w:proofErr w:type="spellEnd"/>
           </w:p>
@@ -16154,13 +17770,7 @@
           <w:b/>
         </w:rPr>
         <w:lastRenderedPageBreak/>
-        <w:t>RI</w:t>
-      </w:r>
-      <w:r>
-        <w:rPr>
-          <w:b/>
-        </w:rPr>
-        <w:t>CERCA</w:t>
+        <w:t>RICERCA</w:t>
       </w:r>
       <w:r>
         <w:rPr>
@@ -17085,13 +18695,7 @@
         <w:jc w:val="left"/>
       </w:pPr>
       <w:r>
-        <w:t xml:space="preserve">L’utente è interessato a </w:t>
-      </w:r>
-      <w:r>
-        <w:t>creare</w:t>
-      </w:r>
-      <w:r>
-        <w:t xml:space="preserve"> un utente della piattaforma. Il sistema è in attesa che l’utente scriva</w:t>
+        <w:t>L’utente è interessato a creare un utente della piattaforma. Il sistema è in attesa che l’utente scriva</w:t>
       </w:r>
       <w:r>
         <w:t>: nome dell’evento, categoria, data e ora e descrizione</w:t>
@@ -17516,16 +19120,7 @@
                 <w:szCs w:val="22"/>
                 <w:lang w:val="it-IT"/>
               </w:rPr>
-              <w:t>seleziona</w:t>
-            </w:r>
-            <w:r>
-              <w:rPr>
-                <w:rFonts w:ascii="Century Gothic" w:hAnsi="Century Gothic"/>
-                <w:sz w:val="22"/>
-                <w:szCs w:val="22"/>
-                <w:lang w:val="it-IT"/>
-              </w:rPr>
-              <w:t xml:space="preserve"> un punto sulla mappa</w:t>
+              <w:t>seleziona un punto sulla mappa</w:t>
             </w:r>
             <w:r>
               <w:rPr>
@@ -17782,16 +19377,7 @@
                 <w:szCs w:val="22"/>
                 <w:lang w:val="it-IT"/>
               </w:rPr>
-              <w:t xml:space="preserve">Clicca su </w:t>
-            </w:r>
-            <w:r>
-              <w:rPr>
-                <w:rFonts w:ascii="Century Gothic" w:hAnsi="Century Gothic"/>
-                <w:sz w:val="22"/>
-                <w:szCs w:val="22"/>
-                <w:lang w:val="it-IT"/>
-              </w:rPr>
-              <w:t>Crea</w:t>
+              <w:t>Clicca su Crea</w:t>
             </w:r>
           </w:p>
         </w:tc>
@@ -19480,16 +21066,7 @@
         <w:jc w:val="left"/>
       </w:pPr>
       <w:r>
-        <w:t xml:space="preserve">L’utente è interessato a </w:t>
-      </w:r>
-      <w:r>
-        <w:t>inviare</w:t>
-      </w:r>
-      <w:r>
-        <w:t xml:space="preserve"> un </w:t>
-      </w:r>
-      <w:r>
-        <w:t xml:space="preserve">commento </w:t>
+        <w:t xml:space="preserve">L’utente è interessato a inviare un commento </w:t>
       </w:r>
       <w:proofErr w:type="gramStart"/>
       <w:r>
@@ -19503,13 +21080,7 @@
         <w:t xml:space="preserve"> </w:t>
       </w:r>
       <w:r>
-        <w:t>Il sistema è in attesa che l’utente scriv</w:t>
-      </w:r>
-      <w:r>
-        <w:t xml:space="preserve">a un stringa </w:t>
-      </w:r>
-      <w:r>
-        <w:t xml:space="preserve">. L’utente riempie </w:t>
+        <w:t xml:space="preserve">Il sistema è in attesa che l’utente scriva un stringa . L’utente riempie </w:t>
       </w:r>
       <w:r>
         <w:t>il campo</w:t>
@@ -21473,8 +23044,6 @@
         </w:rPr>
         <w:t xml:space="preserve"> non so ancora bene i campi</w:t>
       </w:r>
-      <w:bookmarkStart w:id="26" w:name="_GoBack"/>
-      <w:bookmarkEnd w:id="26"/>
     </w:p>
     <w:sectPr>
       <w:pgSz w:w="11906" w:h="16838"/>
@@ -21923,6 +23492,119 @@
     </w:lvl>
   </w:abstractNum>
   <w:abstractNum w:abstractNumId="5" w15:restartNumberingAfterBreak="0">
+    <w:nsid w:val="125C021D"/>
+    <w:multiLevelType w:val="hybridMultilevel"/>
+    <w:tmpl w:val="823248D4"/>
+    <w:lvl w:ilvl="0" w:tplc="04100001">
+      <w:start w:val="1"/>
+      <w:numFmt w:val="bullet"/>
+      <w:lvlText w:val=""/>
+      <w:lvlJc w:val="left"/>
+      <w:pPr>
+        <w:ind w:left="720" w:hanging="360"/>
+      </w:pPr>
+      <w:rPr>
+        <w:rFonts w:ascii="Symbol" w:hAnsi="Symbol" w:hint="default"/>
+      </w:rPr>
+    </w:lvl>
+    <w:lvl w:ilvl="1" w:tplc="04100003" w:tentative="1">
+      <w:start w:val="1"/>
+      <w:numFmt w:val="bullet"/>
+      <w:lvlText w:val="o"/>
+      <w:lvlJc w:val="left"/>
+      <w:pPr>
+        <w:ind w:left="1440" w:hanging="360"/>
+      </w:pPr>
+      <w:rPr>
+        <w:rFonts w:ascii="Courier New" w:hAnsi="Courier New" w:cs="Courier New" w:hint="default"/>
+      </w:rPr>
+    </w:lvl>
+    <w:lvl w:ilvl="2" w:tplc="04100005" w:tentative="1">
+      <w:start w:val="1"/>
+      <w:numFmt w:val="bullet"/>
+      <w:lvlText w:val=""/>
+      <w:lvlJc w:val="left"/>
+      <w:pPr>
+        <w:ind w:left="2160" w:hanging="360"/>
+      </w:pPr>
+      <w:rPr>
+        <w:rFonts w:ascii="Wingdings" w:hAnsi="Wingdings" w:hint="default"/>
+      </w:rPr>
+    </w:lvl>
+    <w:lvl w:ilvl="3" w:tplc="04100001" w:tentative="1">
+      <w:start w:val="1"/>
+      <w:numFmt w:val="bullet"/>
+      <w:lvlText w:val=""/>
+      <w:lvlJc w:val="left"/>
+      <w:pPr>
+        <w:ind w:left="2880" w:hanging="360"/>
+      </w:pPr>
+      <w:rPr>
+        <w:rFonts w:ascii="Symbol" w:hAnsi="Symbol" w:hint="default"/>
+      </w:rPr>
+    </w:lvl>
+    <w:lvl w:ilvl="4" w:tplc="04100003" w:tentative="1">
+      <w:start w:val="1"/>
+      <w:numFmt w:val="bullet"/>
+      <w:lvlText w:val="o"/>
+      <w:lvlJc w:val="left"/>
+      <w:pPr>
+        <w:ind w:left="3600" w:hanging="360"/>
+      </w:pPr>
+      <w:rPr>
+        <w:rFonts w:ascii="Courier New" w:hAnsi="Courier New" w:cs="Courier New" w:hint="default"/>
+      </w:rPr>
+    </w:lvl>
+    <w:lvl w:ilvl="5" w:tplc="04100005" w:tentative="1">
+      <w:start w:val="1"/>
+      <w:numFmt w:val="bullet"/>
+      <w:lvlText w:val=""/>
+      <w:lvlJc w:val="left"/>
+      <w:pPr>
+        <w:ind w:left="4320" w:hanging="360"/>
+      </w:pPr>
+      <w:rPr>
+        <w:rFonts w:ascii="Wingdings" w:hAnsi="Wingdings" w:hint="default"/>
+      </w:rPr>
+    </w:lvl>
+    <w:lvl w:ilvl="6" w:tplc="04100001" w:tentative="1">
+      <w:start w:val="1"/>
+      <w:numFmt w:val="bullet"/>
+      <w:lvlText w:val=""/>
+      <w:lvlJc w:val="left"/>
+      <w:pPr>
+        <w:ind w:left="5040" w:hanging="360"/>
+      </w:pPr>
+      <w:rPr>
+        <w:rFonts w:ascii="Symbol" w:hAnsi="Symbol" w:hint="default"/>
+      </w:rPr>
+    </w:lvl>
+    <w:lvl w:ilvl="7" w:tplc="04100003" w:tentative="1">
+      <w:start w:val="1"/>
+      <w:numFmt w:val="bullet"/>
+      <w:lvlText w:val="o"/>
+      <w:lvlJc w:val="left"/>
+      <w:pPr>
+        <w:ind w:left="5760" w:hanging="360"/>
+      </w:pPr>
+      <w:rPr>
+        <w:rFonts w:ascii="Courier New" w:hAnsi="Courier New" w:cs="Courier New" w:hint="default"/>
+      </w:rPr>
+    </w:lvl>
+    <w:lvl w:ilvl="8" w:tplc="04100005" w:tentative="1">
+      <w:start w:val="1"/>
+      <w:numFmt w:val="bullet"/>
+      <w:lvlText w:val=""/>
+      <w:lvlJc w:val="left"/>
+      <w:pPr>
+        <w:ind w:left="6480" w:hanging="360"/>
+      </w:pPr>
+      <w:rPr>
+        <w:rFonts w:ascii="Wingdings" w:hAnsi="Wingdings" w:hint="default"/>
+      </w:rPr>
+    </w:lvl>
+  </w:abstractNum>
+  <w:abstractNum w:abstractNumId="6" w15:restartNumberingAfterBreak="0">
     <w:nsid w:val="15755AA5"/>
     <w:multiLevelType w:val="hybridMultilevel"/>
     <w:tmpl w:val="79B8092E"/>
@@ -22035,7 +23717,7 @@
       </w:rPr>
     </w:lvl>
   </w:abstractNum>
-  <w:abstractNum w:abstractNumId="6" w15:restartNumberingAfterBreak="0">
+  <w:abstractNum w:abstractNumId="7" w15:restartNumberingAfterBreak="0">
     <w:nsid w:val="17426A57"/>
     <w:multiLevelType w:val="hybridMultilevel"/>
     <w:tmpl w:val="54E2C834"/>
@@ -22121,7 +23803,7 @@
       </w:pPr>
     </w:lvl>
   </w:abstractNum>
-  <w:abstractNum w:abstractNumId="7" w15:restartNumberingAfterBreak="0">
+  <w:abstractNum w:abstractNumId="8" w15:restartNumberingAfterBreak="0">
     <w:nsid w:val="2350782F"/>
     <w:multiLevelType w:val="hybridMultilevel"/>
     <w:tmpl w:val="54E2C834"/>
@@ -22207,7 +23889,7 @@
       </w:pPr>
     </w:lvl>
   </w:abstractNum>
-  <w:abstractNum w:abstractNumId="8" w15:restartNumberingAfterBreak="0">
+  <w:abstractNum w:abstractNumId="9" w15:restartNumberingAfterBreak="0">
     <w:nsid w:val="237E41EF"/>
     <w:multiLevelType w:val="hybridMultilevel"/>
     <w:tmpl w:val="453428D8"/>
@@ -22296,7 +23978,7 @@
       </w:pPr>
     </w:lvl>
   </w:abstractNum>
-  <w:abstractNum w:abstractNumId="9" w15:restartNumberingAfterBreak="0">
+  <w:abstractNum w:abstractNumId="10" w15:restartNumberingAfterBreak="0">
     <w:nsid w:val="244B7852"/>
     <w:multiLevelType w:val="hybridMultilevel"/>
     <w:tmpl w:val="54E2C834"/>
@@ -22382,7 +24064,7 @@
       </w:pPr>
     </w:lvl>
   </w:abstractNum>
-  <w:abstractNum w:abstractNumId="10" w15:restartNumberingAfterBreak="0">
+  <w:abstractNum w:abstractNumId="11" w15:restartNumberingAfterBreak="0">
     <w:nsid w:val="2B2B3AE0"/>
     <w:multiLevelType w:val="hybridMultilevel"/>
     <w:tmpl w:val="54E2C834"/>
@@ -22468,7 +24150,7 @@
       </w:pPr>
     </w:lvl>
   </w:abstractNum>
-  <w:abstractNum w:abstractNumId="11" w15:restartNumberingAfterBreak="0">
+  <w:abstractNum w:abstractNumId="12" w15:restartNumberingAfterBreak="0">
     <w:nsid w:val="2B644B02"/>
     <w:multiLevelType w:val="hybridMultilevel"/>
     <w:tmpl w:val="BA82C440"/>
@@ -22554,7 +24236,7 @@
       </w:pPr>
     </w:lvl>
   </w:abstractNum>
-  <w:abstractNum w:abstractNumId="12" w15:restartNumberingAfterBreak="0">
+  <w:abstractNum w:abstractNumId="13" w15:restartNumberingAfterBreak="0">
     <w:nsid w:val="32A77B47"/>
     <w:multiLevelType w:val="hybridMultilevel"/>
     <w:tmpl w:val="54E2C834"/>
@@ -22640,7 +24322,7 @@
       </w:pPr>
     </w:lvl>
   </w:abstractNum>
-  <w:abstractNum w:abstractNumId="13" w15:restartNumberingAfterBreak="0">
+  <w:abstractNum w:abstractNumId="14" w15:restartNumberingAfterBreak="0">
     <w:nsid w:val="3B11313E"/>
     <w:multiLevelType w:val="hybridMultilevel"/>
     <w:tmpl w:val="54E2C834"/>
@@ -22726,7 +24408,7 @@
       </w:pPr>
     </w:lvl>
   </w:abstractNum>
-  <w:abstractNum w:abstractNumId="14" w15:restartNumberingAfterBreak="0">
+  <w:abstractNum w:abstractNumId="15" w15:restartNumberingAfterBreak="0">
     <w:nsid w:val="3C63630E"/>
     <w:multiLevelType w:val="hybridMultilevel"/>
     <w:tmpl w:val="C20CCE9E"/>
@@ -22839,7 +24521,7 @@
       </w:rPr>
     </w:lvl>
   </w:abstractNum>
-  <w:abstractNum w:abstractNumId="15" w15:restartNumberingAfterBreak="0">
+  <w:abstractNum w:abstractNumId="16" w15:restartNumberingAfterBreak="0">
     <w:nsid w:val="442B604F"/>
     <w:multiLevelType w:val="hybridMultilevel"/>
     <w:tmpl w:val="EE32A078"/>
@@ -22925,7 +24607,7 @@
       </w:pPr>
     </w:lvl>
   </w:abstractNum>
-  <w:abstractNum w:abstractNumId="16" w15:restartNumberingAfterBreak="0">
+  <w:abstractNum w:abstractNumId="17" w15:restartNumberingAfterBreak="0">
     <w:nsid w:val="448A2166"/>
     <w:multiLevelType w:val="hybridMultilevel"/>
     <w:tmpl w:val="FEE07A74"/>
@@ -23011,7 +24693,7 @@
       </w:pPr>
     </w:lvl>
   </w:abstractNum>
-  <w:abstractNum w:abstractNumId="17" w15:restartNumberingAfterBreak="0">
+  <w:abstractNum w:abstractNumId="18" w15:restartNumberingAfterBreak="0">
     <w:nsid w:val="4D1E2D71"/>
     <w:multiLevelType w:val="hybridMultilevel"/>
     <w:tmpl w:val="EE32A078"/>
@@ -23097,7 +24779,7 @@
       </w:pPr>
     </w:lvl>
   </w:abstractNum>
-  <w:abstractNum w:abstractNumId="18" w15:restartNumberingAfterBreak="0">
+  <w:abstractNum w:abstractNumId="19" w15:restartNumberingAfterBreak="0">
     <w:nsid w:val="4E251BD4"/>
     <w:multiLevelType w:val="hybridMultilevel"/>
     <w:tmpl w:val="54E2C834"/>
@@ -23183,7 +24865,7 @@
       </w:pPr>
     </w:lvl>
   </w:abstractNum>
-  <w:abstractNum w:abstractNumId="19" w15:restartNumberingAfterBreak="0">
+  <w:abstractNum w:abstractNumId="20" w15:restartNumberingAfterBreak="0">
     <w:nsid w:val="54C31255"/>
     <w:multiLevelType w:val="hybridMultilevel"/>
     <w:tmpl w:val="54E2C834"/>
@@ -23269,7 +24951,7 @@
       </w:pPr>
     </w:lvl>
   </w:abstractNum>
-  <w:abstractNum w:abstractNumId="20" w15:restartNumberingAfterBreak="0">
+  <w:abstractNum w:abstractNumId="21" w15:restartNumberingAfterBreak="0">
     <w:nsid w:val="555F704D"/>
     <w:multiLevelType w:val="hybridMultilevel"/>
     <w:tmpl w:val="54E2C834"/>
@@ -23355,7 +25037,7 @@
       </w:pPr>
     </w:lvl>
   </w:abstractNum>
-  <w:abstractNum w:abstractNumId="21" w15:restartNumberingAfterBreak="0">
+  <w:abstractNum w:abstractNumId="22" w15:restartNumberingAfterBreak="0">
     <w:nsid w:val="5BFE5C4E"/>
     <w:multiLevelType w:val="hybridMultilevel"/>
     <w:tmpl w:val="54E2C834"/>
@@ -23441,7 +25123,7 @@
       </w:pPr>
     </w:lvl>
   </w:abstractNum>
-  <w:abstractNum w:abstractNumId="22" w15:restartNumberingAfterBreak="0">
+  <w:abstractNum w:abstractNumId="23" w15:restartNumberingAfterBreak="0">
     <w:nsid w:val="5D6D5A71"/>
     <w:multiLevelType w:val="hybridMultilevel"/>
     <w:tmpl w:val="E3A2510C"/>
@@ -23527,7 +25209,7 @@
       </w:pPr>
     </w:lvl>
   </w:abstractNum>
-  <w:abstractNum w:abstractNumId="23" w15:restartNumberingAfterBreak="0">
+  <w:abstractNum w:abstractNumId="24" w15:restartNumberingAfterBreak="0">
     <w:nsid w:val="6249583E"/>
     <w:multiLevelType w:val="hybridMultilevel"/>
     <w:tmpl w:val="54E2C834"/>
@@ -23613,7 +25295,7 @@
       </w:pPr>
     </w:lvl>
   </w:abstractNum>
-  <w:abstractNum w:abstractNumId="24" w15:restartNumberingAfterBreak="0">
+  <w:abstractNum w:abstractNumId="25" w15:restartNumberingAfterBreak="0">
     <w:nsid w:val="6A6B4E65"/>
     <w:multiLevelType w:val="hybridMultilevel"/>
     <w:tmpl w:val="1A5449C0"/>
@@ -23699,7 +25381,7 @@
       </w:pPr>
     </w:lvl>
   </w:abstractNum>
-  <w:abstractNum w:abstractNumId="25" w15:restartNumberingAfterBreak="0">
+  <w:abstractNum w:abstractNumId="26" w15:restartNumberingAfterBreak="0">
     <w:nsid w:val="6D367CFA"/>
     <w:multiLevelType w:val="hybridMultilevel"/>
     <w:tmpl w:val="54E2C834"/>
@@ -23785,7 +25467,7 @@
       </w:pPr>
     </w:lvl>
   </w:abstractNum>
-  <w:abstractNum w:abstractNumId="26" w15:restartNumberingAfterBreak="0">
+  <w:abstractNum w:abstractNumId="27" w15:restartNumberingAfterBreak="0">
     <w:nsid w:val="6D4A01CF"/>
     <w:multiLevelType w:val="hybridMultilevel"/>
     <w:tmpl w:val="54E2C834"/>
@@ -23871,7 +25553,7 @@
       </w:pPr>
     </w:lvl>
   </w:abstractNum>
-  <w:abstractNum w:abstractNumId="27" w15:restartNumberingAfterBreak="0">
+  <w:abstractNum w:abstractNumId="28" w15:restartNumberingAfterBreak="0">
     <w:nsid w:val="73E865A5"/>
     <w:multiLevelType w:val="hybridMultilevel"/>
     <w:tmpl w:val="8F88FB6A"/>
@@ -23957,7 +25639,7 @@
       </w:pPr>
     </w:lvl>
   </w:abstractNum>
-  <w:abstractNum w:abstractNumId="28" w15:restartNumberingAfterBreak="0">
+  <w:abstractNum w:abstractNumId="29" w15:restartNumberingAfterBreak="0">
     <w:nsid w:val="77402679"/>
     <w:multiLevelType w:val="hybridMultilevel"/>
     <w:tmpl w:val="76CCF458"/>
@@ -24043,7 +25725,7 @@
       </w:pPr>
     </w:lvl>
   </w:abstractNum>
-  <w:abstractNum w:abstractNumId="29" w15:restartNumberingAfterBreak="0">
+  <w:abstractNum w:abstractNumId="30" w15:restartNumberingAfterBreak="0">
     <w:nsid w:val="7D9E7114"/>
     <w:multiLevelType w:val="hybridMultilevel"/>
     <w:tmpl w:val="54E2C834"/>
@@ -24130,7 +25812,7 @@
     </w:lvl>
   </w:abstractNum>
   <w:num w:numId="1">
-    <w:abstractNumId w:val="8"/>
+    <w:abstractNumId w:val="9"/>
   </w:num>
   <w:num w:numId="2">
     <w:abstractNumId w:val="1"/>
@@ -24139,85 +25821,88 @@
     <w:abstractNumId w:val="2"/>
   </w:num>
   <w:num w:numId="4">
-    <w:abstractNumId w:val="5"/>
+    <w:abstractNumId w:val="6"/>
   </w:num>
   <w:num w:numId="5">
-    <w:abstractNumId w:val="22"/>
+    <w:abstractNumId w:val="23"/>
   </w:num>
   <w:num w:numId="6">
-    <w:abstractNumId w:val="16"/>
+    <w:abstractNumId w:val="17"/>
   </w:num>
   <w:num w:numId="7">
-    <w:abstractNumId w:val="27"/>
+    <w:abstractNumId w:val="28"/>
   </w:num>
   <w:num w:numId="8">
-    <w:abstractNumId w:val="17"/>
+    <w:abstractNumId w:val="18"/>
   </w:num>
   <w:num w:numId="9">
-    <w:abstractNumId w:val="24"/>
+    <w:abstractNumId w:val="25"/>
   </w:num>
   <w:num w:numId="10">
     <w:abstractNumId w:val="0"/>
   </w:num>
   <w:num w:numId="11">
+    <w:abstractNumId w:val="12"/>
+  </w:num>
+  <w:num w:numId="12">
+    <w:abstractNumId w:val="26"/>
+  </w:num>
+  <w:num w:numId="13">
+    <w:abstractNumId w:val="29"/>
+  </w:num>
+  <w:num w:numId="14">
+    <w:abstractNumId w:val="16"/>
+  </w:num>
+  <w:num w:numId="15">
+    <w:abstractNumId w:val="8"/>
+  </w:num>
+  <w:num w:numId="16">
+    <w:abstractNumId w:val="14"/>
+  </w:num>
+  <w:num w:numId="17">
+    <w:abstractNumId w:val="10"/>
+  </w:num>
+  <w:num w:numId="18">
     <w:abstractNumId w:val="11"/>
   </w:num>
-  <w:num w:numId="12">
-    <w:abstractNumId w:val="25"/>
-  </w:num>
-  <w:num w:numId="13">
-    <w:abstractNumId w:val="28"/>
-  </w:num>
-  <w:num w:numId="14">
-    <w:abstractNumId w:val="15"/>
-  </w:num>
-  <w:num w:numId="15">
-    <w:abstractNumId w:val="7"/>
-  </w:num>
-  <w:num w:numId="16">
-    <w:abstractNumId w:val="13"/>
-  </w:num>
-  <w:num w:numId="17">
-    <w:abstractNumId w:val="9"/>
-  </w:num>
-  <w:num w:numId="18">
-    <w:abstractNumId w:val="10"/>
-  </w:num>
   <w:num w:numId="19">
-    <w:abstractNumId w:val="26"/>
+    <w:abstractNumId w:val="27"/>
   </w:num>
   <w:num w:numId="20">
     <w:abstractNumId w:val="3"/>
   </w:num>
   <w:num w:numId="21">
-    <w:abstractNumId w:val="20"/>
+    <w:abstractNumId w:val="21"/>
   </w:num>
   <w:num w:numId="22">
     <w:abstractNumId w:val="4"/>
   </w:num>
   <w:num w:numId="23">
-    <w:abstractNumId w:val="21"/>
+    <w:abstractNumId w:val="22"/>
   </w:num>
   <w:num w:numId="24">
-    <w:abstractNumId w:val="23"/>
+    <w:abstractNumId w:val="24"/>
   </w:num>
   <w:num w:numId="25">
-    <w:abstractNumId w:val="18"/>
+    <w:abstractNumId w:val="19"/>
   </w:num>
   <w:num w:numId="26">
-    <w:abstractNumId w:val="12"/>
+    <w:abstractNumId w:val="13"/>
   </w:num>
   <w:num w:numId="27">
-    <w:abstractNumId w:val="19"/>
+    <w:abstractNumId w:val="20"/>
   </w:num>
   <w:num w:numId="28">
-    <w:abstractNumId w:val="6"/>
+    <w:abstractNumId w:val="7"/>
   </w:num>
   <w:num w:numId="29">
-    <w:abstractNumId w:val="29"/>
+    <w:abstractNumId w:val="30"/>
   </w:num>
   <w:num w:numId="30">
-    <w:abstractNumId w:val="14"/>
+    <w:abstractNumId w:val="15"/>
+  </w:num>
+  <w:num w:numId="31">
+    <w:abstractNumId w:val="5"/>
   </w:num>
 </w:numbering>
 </file>
@@ -24667,6 +26352,7 @@
   <w:style w:type="character" w:default="1" w:styleId="Carpredefinitoparagrafo">
     <w:name w:val="Default Paragraph Font"/>
     <w:uiPriority w:val="1"/>
+    <w:semiHidden/>
     <w:unhideWhenUsed/>
   </w:style>
   <w:style w:type="table" w:default="1" w:styleId="Tabellanormale">
@@ -24871,6 +26557,103 @@
         <w:shd w:val="clear" w:color="auto" w:fill="D5DCE4" w:themeFill="text2" w:themeFillTint="33"/>
       </w:tcPr>
     </w:tblStylePr>
+  </w:style>
+  <w:style w:type="character" w:customStyle="1" w:styleId="fontstyle01">
+    <w:name w:val="fontstyle01"/>
+    <w:basedOn w:val="Carpredefinitoparagrafo"/>
+    <w:rsid w:val="00524C50"/>
+    <w:rPr>
+      <w:rFonts w:ascii="Arial-BoldMT" w:hAnsi="Arial-BoldMT" w:hint="default"/>
+      <w:b/>
+      <w:bCs/>
+      <w:i w:val="0"/>
+      <w:iCs w:val="0"/>
+      <w:color w:val="000000"/>
+      <w:sz w:val="52"/>
+      <w:szCs w:val="52"/>
+    </w:rPr>
+  </w:style>
+  <w:style w:type="paragraph" w:styleId="Intestazione">
+    <w:name w:val="header"/>
+    <w:basedOn w:val="Normale"/>
+    <w:link w:val="IntestazioneCarattere"/>
+    <w:uiPriority w:val="99"/>
+    <w:unhideWhenUsed/>
+    <w:rsid w:val="00524C50"/>
+    <w:pPr>
+      <w:tabs>
+        <w:tab w:val="center" w:pos="4819"/>
+        <w:tab w:val="right" w:pos="9638"/>
+      </w:tabs>
+      <w:spacing w:line="240" w:lineRule="auto"/>
+    </w:pPr>
+  </w:style>
+  <w:style w:type="character" w:customStyle="1" w:styleId="IntestazioneCarattere">
+    <w:name w:val="Intestazione Carattere"/>
+    <w:basedOn w:val="Carpredefinitoparagrafo"/>
+    <w:link w:val="Intestazione"/>
+    <w:uiPriority w:val="99"/>
+    <w:rsid w:val="00524C50"/>
+  </w:style>
+  <w:style w:type="paragraph" w:customStyle="1" w:styleId="Contenutotabella">
+    <w:name w:val="Contenuto tabella"/>
+    <w:basedOn w:val="Normale"/>
+    <w:rsid w:val="00524C50"/>
+    <w:pPr>
+      <w:widowControl w:val="0"/>
+      <w:suppressLineNumbers/>
+      <w:suppressAutoHyphens/>
+      <w:spacing w:line="240" w:lineRule="auto"/>
+    </w:pPr>
+    <w:rPr>
+      <w:rFonts w:ascii="Times New Roman" w:eastAsia="Lucida Sans Unicode" w:hAnsi="Times New Roman" w:cs="Times New Roman"/>
+      <w:kern w:val="2"/>
+      <w:sz w:val="24"/>
+      <w:szCs w:val="24"/>
+      <w:lang w:eastAsia="it-IT"/>
+    </w:rPr>
+  </w:style>
+  <w:style w:type="paragraph" w:customStyle="1" w:styleId="Intestazionetabella">
+    <w:name w:val="Intestazione tabella"/>
+    <w:basedOn w:val="Contenutotabella"/>
+    <w:rsid w:val="00524C50"/>
+    <w:pPr>
+      <w:jc w:val="center"/>
+    </w:pPr>
+    <w:rPr>
+      <w:b/>
+      <w:bCs/>
+    </w:rPr>
+  </w:style>
+  <w:style w:type="paragraph" w:styleId="Testofumetto">
+    <w:name w:val="Balloon Text"/>
+    <w:basedOn w:val="Normale"/>
+    <w:link w:val="TestofumettoCarattere"/>
+    <w:uiPriority w:val="99"/>
+    <w:semiHidden/>
+    <w:unhideWhenUsed/>
+    <w:rsid w:val="00F44978"/>
+    <w:pPr>
+      <w:spacing w:line="240" w:lineRule="auto"/>
+    </w:pPr>
+    <w:rPr>
+      <w:rFonts w:ascii="Segoe UI" w:hAnsi="Segoe UI" w:cs="Segoe UI"/>
+      <w:sz w:val="18"/>
+      <w:szCs w:val="18"/>
+    </w:rPr>
+  </w:style>
+  <w:style w:type="character" w:customStyle="1" w:styleId="TestofumettoCarattere">
+    <w:name w:val="Testo fumetto Carattere"/>
+    <w:basedOn w:val="Carpredefinitoparagrafo"/>
+    <w:link w:val="Testofumetto"/>
+    <w:uiPriority w:val="99"/>
+    <w:semiHidden/>
+    <w:rsid w:val="00F44978"/>
+    <w:rPr>
+      <w:rFonts w:ascii="Segoe UI" w:hAnsi="Segoe UI" w:cs="Segoe UI"/>
+      <w:sz w:val="18"/>
+      <w:szCs w:val="18"/>
+    </w:rPr>
   </w:style>
 </w:styles>
 </file>

</xml_diff>